<commit_message>
Ajout des images de l'interface
</commit_message>
<xml_diff>
--- a/Gabarit_Analyse.docx
+++ b/Gabarit_Analyse.docx
@@ -292,55 +292,79 @@
       <w:pPr>
         <w:jc w:val="center"/>
         <w:rPr>
-          <w:lang w:val="en-CA"/>
-        </w:rPr>
-      </w:pPr>
-      <w:r>
-        <w:rPr>
-          <w:lang w:val="en-CA"/>
-        </w:rPr>
-        <w:t>Mohamad-Ridha Dosh</w:t>
-      </w:r>
+          <w:lang w:val="fr-CA"/>
+        </w:rPr>
+      </w:pPr>
+      <w:r>
+        <w:rPr>
+          <w:lang w:val="fr-CA"/>
+        </w:rPr>
+        <w:t xml:space="preserve">Mohamad-Ridha </w:t>
+      </w:r>
+      <w:proofErr w:type="spellStart"/>
+      <w:r>
+        <w:rPr>
+          <w:lang w:val="fr-CA"/>
+        </w:rPr>
+        <w:t>Dosh</w:t>
+      </w:r>
+      <w:proofErr w:type="spellEnd"/>
     </w:p>
     <w:p>
       <w:pPr>
         <w:jc w:val="center"/>
         <w:rPr>
-          <w:lang w:val="en-CA"/>
-        </w:rPr>
-      </w:pPr>
-      <w:r>
-        <w:rPr>
-          <w:lang w:val="en-CA"/>
-        </w:rPr>
-        <w:t>Earaj N</w:t>
-      </w:r>
-      <w:r>
-        <w:rPr>
-          <w:lang w:val="en-CA"/>
-        </w:rPr>
-        <w:t>oori</w:t>
+          <w:lang w:val="fr-CA"/>
+        </w:rPr>
+      </w:pPr>
+      <w:r>
+        <w:rPr>
+          <w:lang w:val="fr-CA"/>
+        </w:rPr>
+        <w:t>Earaj Noori</w:t>
       </w:r>
     </w:p>
     <w:p>
       <w:pPr>
         <w:jc w:val="center"/>
         <w:rPr>
-          <w:lang w:val="en-CA"/>
-        </w:rPr>
-      </w:pPr>
-      <w:r>
-        <w:rPr>
-          <w:lang w:val="en-CA"/>
-        </w:rPr>
-        <w:t>Dave-Hardens Odigé</w:t>
-      </w:r>
+          <w:lang w:val="fr-CA"/>
+        </w:rPr>
+      </w:pPr>
+      <w:r>
+        <w:rPr>
+          <w:lang w:val="fr-CA"/>
+        </w:rPr>
+        <w:t>Dave-</w:t>
+      </w:r>
+      <w:proofErr w:type="spellStart"/>
+      <w:r>
+        <w:rPr>
+          <w:lang w:val="fr-CA"/>
+        </w:rPr>
+        <w:t>Hardens</w:t>
+      </w:r>
+      <w:proofErr w:type="spellEnd"/>
+      <w:r>
+        <w:rPr>
+          <w:lang w:val="fr-CA"/>
+        </w:rPr>
+        <w:t xml:space="preserve"> </w:t>
+      </w:r>
+      <w:proofErr w:type="spellStart"/>
+      <w:r>
+        <w:rPr>
+          <w:lang w:val="fr-CA"/>
+        </w:rPr>
+        <w:t>Odigé</w:t>
+      </w:r>
+      <w:proofErr w:type="spellEnd"/>
     </w:p>
     <w:p>
       <w:pPr>
         <w:jc w:val="center"/>
         <w:rPr>
-          <w:lang w:val="en-CA"/>
+          <w:lang w:val="fr-CA"/>
         </w:rPr>
       </w:pPr>
     </w:p>
@@ -348,7 +372,7 @@
       <w:pPr>
         <w:jc w:val="center"/>
         <w:rPr>
-          <w:lang w:val="en-CA"/>
+          <w:lang w:val="fr-CA"/>
         </w:rPr>
       </w:pPr>
     </w:p>
@@ -356,7 +380,7 @@
       <w:pPr>
         <w:jc w:val="center"/>
         <w:rPr>
-          <w:lang w:val="en-CA"/>
+          <w:lang w:val="fr-CA"/>
         </w:rPr>
       </w:pPr>
     </w:p>
@@ -364,7 +388,7 @@
       <w:pPr>
         <w:jc w:val="center"/>
         <w:rPr>
-          <w:lang w:val="en-CA"/>
+          <w:lang w:val="fr-CA"/>
         </w:rPr>
       </w:pPr>
     </w:p>
@@ -372,7 +396,7 @@
       <w:pPr>
         <w:jc w:val="center"/>
         <w:rPr>
-          <w:lang w:val="en-CA"/>
+          <w:lang w:val="fr-CA"/>
         </w:rPr>
       </w:pPr>
     </w:p>
@@ -380,7 +404,7 @@
       <w:pPr>
         <w:jc w:val="center"/>
         <w:rPr>
-          <w:lang w:val="en-CA"/>
+          <w:lang w:val="fr-CA"/>
         </w:rPr>
       </w:pPr>
     </w:p>
@@ -1845,27 +1869,14 @@
       <w:r>
         <w:t xml:space="preserve">Tableau </w:t>
       </w:r>
-      <w:r>
-        <w:fldChar w:fldCharType="begin"/>
-      </w:r>
-      <w:r>
-        <w:instrText xml:space="preserve"> SEQ Tableau \* ARABIC </w:instrText>
-      </w:r>
-      <w:r>
-        <w:fldChar w:fldCharType="separate"/>
-      </w:r>
-      <w:r>
-        <w:rPr>
-          <w:noProof/>
-        </w:rPr>
-        <w:t>1</w:t>
-      </w:r>
-      <w:r>
-        <w:rPr>
-          <w:noProof/>
-        </w:rPr>
-        <w:fldChar w:fldCharType="end"/>
-      </w:r>
+      <w:fldSimple w:instr=" SEQ Tableau \* ARABIC ">
+        <w:r>
+          <w:rPr>
+            <w:noProof/>
+          </w:rPr>
+          <w:t>1</w:t>
+        </w:r>
+      </w:fldSimple>
       <w:r>
         <w:t xml:space="preserve"> : historique du document.</w:t>
       </w:r>
@@ -2207,17 +2218,117 @@
       <w:pPr>
         <w:keepNext/>
       </w:pPr>
-      <w:r>
-        <w:rPr>
-          <w:noProof/>
-          <w:lang w:val="fr-CA" w:eastAsia="fr-CA"/>
-        </w:rPr>
-        <w:lastRenderedPageBreak/>
+    </w:p>
+    <w:p>
+      <w:pPr>
+        <w:pStyle w:val="Lgende"/>
+      </w:pPr>
+      <w:r>
+        <w:t xml:space="preserve">Figure </w:t>
+      </w:r>
+      <w:fldSimple w:instr=" SEQ Figure \* ARABIC ">
+        <w:r>
+          <w:rPr>
+            <w:noProof/>
+          </w:rPr>
+          <w:t>2</w:t>
+        </w:r>
+      </w:fldSimple>
+      <w:r>
+        <w:t xml:space="preserve"> : diagramme d'entités-relations</w:t>
+      </w:r>
+    </w:p>
+    <w:p>
+      <w:pPr>
+        <w:pStyle w:val="Titre2"/>
+        <w:rPr>
+          <w:rFonts w:asciiTheme="minorHAnsi" w:hAnsiTheme="minorHAnsi"/>
+        </w:rPr>
+      </w:pPr>
+      <w:bookmarkStart w:id="21" w:name="_Toc157416954"/>
+      <w:r>
+        <w:rPr>
+          <w:rFonts w:asciiTheme="minorHAnsi" w:hAnsiTheme="minorHAnsi"/>
+        </w:rPr>
+        <w:t>Clé de lecture</w:t>
+      </w:r>
+      <w:bookmarkEnd w:id="21"/>
+    </w:p>
+    <w:p>
+      <w:r>
+        <w:t>Un droit doit appartenir à un ou plusieurs employés.</w:t>
+      </w:r>
+    </w:p>
+    <w:p>
+      <w:r>
+        <w:t>Un employé doit avoir un ou plusieurs droits.</w:t>
+      </w:r>
+    </w:p>
+    <w:p/>
+    <w:p>
+      <w:pPr>
+        <w:pStyle w:val="Titre1"/>
+        <w:rPr>
+          <w:rFonts w:asciiTheme="minorHAnsi" w:hAnsiTheme="minorHAnsi"/>
+        </w:rPr>
+      </w:pPr>
+      <w:bookmarkStart w:id="22" w:name="_Toc157416955"/>
+      <w:r>
+        <w:rPr>
+          <w:rFonts w:asciiTheme="minorHAnsi" w:hAnsiTheme="minorHAnsi"/>
+        </w:rPr>
+        <w:t>Exemples d’interface</w:t>
+      </w:r>
+      <w:r>
+        <w:rPr>
+          <w:rFonts w:asciiTheme="minorHAnsi" w:hAnsiTheme="minorHAnsi"/>
+        </w:rPr>
+        <w:t>s</w:t>
+      </w:r>
+      <w:bookmarkEnd w:id="22"/>
+    </w:p>
+    <w:p/>
+    <w:p>
+      <w:r>
+        <w:t>Voici quelques exemples de ce à quoi pourrait ressemb</w:t>
+      </w:r>
+      <w:r>
+        <w:t>ler l’interface d’utilisation du nouveau module</w:t>
+      </w:r>
+      <w:r>
+        <w:t>.</w:t>
+      </w:r>
+    </w:p>
+    <w:p/>
+    <w:p>
+      <w:pPr>
+        <w:rPr>
+          <w:i/>
+        </w:rPr>
+      </w:pPr>
+      <w:r>
+        <w:rPr>
+          <w:i/>
+        </w:rPr>
+        <w:t>À noter que ces images ne sont que des exemples et ne reflètent aucunement la version finale du produit.</w:t>
+      </w:r>
+    </w:p>
+    <w:p/>
+    <w:p>
+      <w:pPr>
+        <w:keepNext/>
+      </w:pPr>
+    </w:p>
+    <w:p>
+      <w:pPr>
+        <w:keepNext/>
+      </w:pPr>
+      <w:r>
         <w:drawing>
-          <wp:inline distT="0" distB="0" distL="0" distR="0" wp14:anchorId="7159ECC0" wp14:editId="035DEBC0">
-            <wp:extent cx="5039641" cy="7246428"/>
-            <wp:effectExtent l="0" t="0" r="0" b="0"/>
-            <wp:docPr id="37" name="Image 37"/>
+          <wp:inline distT="0" distB="0" distL="0" distR="0" wp14:anchorId="5A13F8D4" wp14:editId="17744F35">
+            <wp:extent cx="5486400" cy="3078480"/>
+            <wp:effectExtent l="0" t="0" r="0" b="7620"/>
+            <wp:docPr id="282219317" name="Image 1"/>
             <wp:cNvGraphicFramePr>
               <a:graphicFrameLocks xmlns:a="http://schemas.openxmlformats.org/drawingml/2006/main" noChangeAspect="1"/>
             </wp:cNvGraphicFramePr>
@@ -2225,35 +2336,23 @@
               <a:graphicData uri="http://schemas.openxmlformats.org/drawingml/2006/picture">
                 <pic:pic xmlns:pic="http://schemas.openxmlformats.org/drawingml/2006/picture">
                   <pic:nvPicPr>
-                    <pic:cNvPr id="0" name="Picture 1" descr="../Downloads/Semaine%202/test4.jpg"/>
-                    <pic:cNvPicPr>
-                      <a:picLocks noChangeAspect="1" noChangeArrowheads="1"/>
-                    </pic:cNvPicPr>
+                    <pic:cNvPr id="282219317" name=""/>
+                    <pic:cNvPicPr/>
                   </pic:nvPicPr>
                   <pic:blipFill>
-                    <a:blip r:embed="rId11" cstate="print">
-                      <a:extLst>
-                        <a:ext uri="{28A0092B-C50C-407E-A947-70E740481C1C}">
-                          <a14:useLocalDpi xmlns:a14="http://schemas.microsoft.com/office/drawing/2010/main" val="0"/>
-                        </a:ext>
-                      </a:extLst>
-                    </a:blip>
+                    <a:blip r:embed="rId11"/>
                     <a:stretch>
                       <a:fillRect/>
                     </a:stretch>
                   </pic:blipFill>
-                  <pic:spPr bwMode="auto">
+                  <pic:spPr>
                     <a:xfrm>
                       <a:off x="0" y="0"/>
-                      <a:ext cx="5058644" cy="7273752"/>
+                      <a:ext cx="5486400" cy="3078480"/>
                     </a:xfrm>
                     <a:prstGeom prst="rect">
                       <a:avLst/>
                     </a:prstGeom>
-                    <a:noFill/>
-                    <a:ln>
-                      <a:noFill/>
-                    </a:ln>
                   </pic:spPr>
                 </pic:pic>
               </a:graphicData>
@@ -2264,168 +2363,14 @@
     </w:p>
     <w:p>
       <w:pPr>
-        <w:pStyle w:val="Lgende"/>
-      </w:pPr>
-      <w:r>
-        <w:t xml:space="preserve">Figure </w:t>
-      </w:r>
-      <w:r>
-        <w:fldChar w:fldCharType="begin"/>
-      </w:r>
-      <w:r>
-        <w:instrText xml:space="preserve"> SEQ Figure \* ARABIC </w:instrText>
-      </w:r>
-      <w:r>
-        <w:fldChar w:fldCharType="separate"/>
-      </w:r>
-      <w:r>
-        <w:rPr>
-          <w:noProof/>
-        </w:rPr>
-        <w:t>2</w:t>
-      </w:r>
-      <w:r>
-        <w:rPr>
-          <w:noProof/>
-        </w:rPr>
-        <w:fldChar w:fldCharType="end"/>
-      </w:r>
-      <w:r>
-        <w:t xml:space="preserve"> : diagramme d'entités-relations</w:t>
-      </w:r>
-    </w:p>
-    <w:p>
-      <w:pPr>
-        <w:pStyle w:val="Titre2"/>
-        <w:rPr>
-          <w:rFonts w:asciiTheme="minorHAnsi" w:hAnsiTheme="minorHAnsi"/>
-        </w:rPr>
-      </w:pPr>
-      <w:bookmarkStart w:id="21" w:name="_Toc157416954"/>
-      <w:r>
-        <w:rPr>
-          <w:rFonts w:asciiTheme="minorHAnsi" w:hAnsiTheme="minorHAnsi"/>
-        </w:rPr>
-        <w:t>Clé de lecture</w:t>
-      </w:r>
-      <w:bookmarkEnd w:id="21"/>
-    </w:p>
-    <w:p>
-      <w:r>
-        <w:t>Un droit doit appartenir à un ou plusieurs employés.</w:t>
-      </w:r>
-    </w:p>
-    <w:p>
-      <w:r>
-        <w:t>Un employé doit avoir un ou plusieurs droits.</w:t>
-      </w:r>
-    </w:p>
-    <w:p/>
-    <w:p>
-      <w:pPr>
-        <w:pStyle w:val="Titre1"/>
-        <w:rPr>
-          <w:rFonts w:asciiTheme="minorHAnsi" w:hAnsiTheme="minorHAnsi"/>
-        </w:rPr>
-      </w:pPr>
-      <w:bookmarkStart w:id="22" w:name="_Toc157416955"/>
-      <w:r>
-        <w:rPr>
-          <w:rFonts w:asciiTheme="minorHAnsi" w:hAnsiTheme="minorHAnsi"/>
-        </w:rPr>
-        <w:t>Exemples d’interface</w:t>
-      </w:r>
-      <w:r>
-        <w:rPr>
-          <w:rFonts w:asciiTheme="minorHAnsi" w:hAnsiTheme="minorHAnsi"/>
-        </w:rPr>
-        <w:t>s</w:t>
-      </w:r>
-      <w:bookmarkEnd w:id="22"/>
-    </w:p>
-    <w:p/>
-    <w:p>
-      <w:r>
-        <w:t>Voici quelques exemples de ce à quoi pourrait ressemb</w:t>
-      </w:r>
-      <w:r>
-        <w:t>ler l’interface d’utilisation du nouveau module</w:t>
-      </w:r>
-      <w:r>
-        <w:t>.</w:t>
-      </w:r>
-    </w:p>
-    <w:p/>
-    <w:p>
-      <w:pPr>
-        <w:rPr>
-          <w:i/>
-        </w:rPr>
-      </w:pPr>
-      <w:r>
-        <w:rPr>
-          <w:i/>
-        </w:rPr>
-        <w:t>À noter que ces images ne sont que des exemples et ne reflètent aucunement la version finale du produit.</w:t>
-      </w:r>
-    </w:p>
-    <w:p/>
-    <w:p>
-      <w:pPr>
         <w:keepNext/>
       </w:pPr>
-    </w:p>
-    <w:p>
-      <w:pPr>
-        <w:pStyle w:val="Lgende"/>
-      </w:pPr>
-      <w:r>
-        <w:t xml:space="preserve">Figure </w:t>
-      </w:r>
-      <w:r>
-        <w:fldChar w:fldCharType="begin"/>
-      </w:r>
-      <w:r>
-        <w:instrText xml:space="preserve"> SEQ Figure \* ARABIC </w:instrText>
-      </w:r>
-      <w:r>
-        <w:fldChar w:fldCharType="separate"/>
-      </w:r>
-      <w:r>
-        <w:rPr>
-          <w:noProof/>
-        </w:rPr>
-        <w:t>3</w:t>
-      </w:r>
-      <w:r>
-        <w:rPr>
-          <w:noProof/>
-        </w:rPr>
-        <w:fldChar w:fldCharType="end"/>
-      </w:r>
-      <w:r>
-        <w:t xml:space="preserve"> : écran de connexion</w:t>
-      </w:r>
-    </w:p>
-    <w:p>
-      <w:pPr>
-        <w:keepNext/>
-      </w:pPr>
-    </w:p>
-    <w:p>
-      <w:pPr>
-        <w:keepNext/>
-      </w:pPr>
-      <w:r>
-        <w:rPr>
-          <w:noProof/>
-          <w:lang w:val="fr-CA" w:eastAsia="fr-CA"/>
-        </w:rPr>
+      <w:r>
         <w:drawing>
-          <wp:inline distT="0" distB="0" distL="0" distR="0" wp14:anchorId="61628F85" wp14:editId="1CE95C77">
-            <wp:extent cx="3380395" cy="3535894"/>
+          <wp:inline distT="0" distB="0" distL="0" distR="0" wp14:anchorId="35A6CE71" wp14:editId="09029E80">
+            <wp:extent cx="5486400" cy="3073400"/>
             <wp:effectExtent l="0" t="0" r="0" b="0"/>
-            <wp:docPr id="42" name="Image 42"/>
+            <wp:docPr id="376881528" name="Image 1"/>
             <wp:cNvGraphicFramePr>
               <a:graphicFrameLocks xmlns:a="http://schemas.openxmlformats.org/drawingml/2006/main" noChangeAspect="1"/>
             </wp:cNvGraphicFramePr>
@@ -2433,35 +2378,23 @@
               <a:graphicData uri="http://schemas.openxmlformats.org/drawingml/2006/picture">
                 <pic:pic xmlns:pic="http://schemas.openxmlformats.org/drawingml/2006/picture">
                   <pic:nvPicPr>
-                    <pic:cNvPr id="0" name="Picture 6" descr="../Downloads/5-ajouter-employe.jpg"/>
-                    <pic:cNvPicPr>
-                      <a:picLocks noChangeAspect="1" noChangeArrowheads="1"/>
-                    </pic:cNvPicPr>
+                    <pic:cNvPr id="376881528" name=""/>
+                    <pic:cNvPicPr/>
                   </pic:nvPicPr>
                   <pic:blipFill>
-                    <a:blip r:embed="rId12">
-                      <a:extLst>
-                        <a:ext uri="{28A0092B-C50C-407E-A947-70E740481C1C}">
-                          <a14:useLocalDpi xmlns:a14="http://schemas.microsoft.com/office/drawing/2010/main" val="0"/>
-                        </a:ext>
-                      </a:extLst>
-                    </a:blip>
+                    <a:blip r:embed="rId12"/>
                     <a:stretch>
                       <a:fillRect/>
                     </a:stretch>
                   </pic:blipFill>
-                  <pic:spPr bwMode="auto">
+                  <pic:spPr>
                     <a:xfrm>
                       <a:off x="0" y="0"/>
-                      <a:ext cx="3380395" cy="3535894"/>
+                      <a:ext cx="5486400" cy="3073400"/>
                     </a:xfrm>
                     <a:prstGeom prst="rect">
                       <a:avLst/>
                     </a:prstGeom>
-                    <a:noFill/>
-                    <a:ln>
-                      <a:noFill/>
-                    </a:ln>
                   </pic:spPr>
                 </pic:pic>
               </a:graphicData>
@@ -2472,35 +2405,137 @@
     </w:p>
     <w:p>
       <w:pPr>
-        <w:pStyle w:val="Lgende"/>
-      </w:pPr>
-      <w:r>
-        <w:t xml:space="preserve">Figure </w:t>
-      </w:r>
-      <w:r>
-        <w:fldChar w:fldCharType="begin"/>
-      </w:r>
-      <w:r>
-        <w:instrText xml:space="preserve"> SEQ Figure \* ARABIC </w:instrText>
-      </w:r>
-      <w:r>
-        <w:fldChar w:fldCharType="separate"/>
-      </w:r>
-      <w:r>
-        <w:rPr>
-          <w:noProof/>
-        </w:rPr>
-        <w:t>8</w:t>
-      </w:r>
-      <w:r>
-        <w:rPr>
-          <w:noProof/>
-        </w:rPr>
-        <w:fldChar w:fldCharType="end"/>
-      </w:r>
-      <w:r>
-        <w:t xml:space="preserve"> : écran d'ajout d'employés</w:t>
-      </w:r>
+        <w:keepNext/>
+      </w:pPr>
+      <w:r>
+        <w:lastRenderedPageBreak/>
+        <w:drawing>
+          <wp:inline distT="0" distB="0" distL="0" distR="0" wp14:anchorId="45F2CEB1" wp14:editId="20A39A24">
+            <wp:extent cx="5486400" cy="3068320"/>
+            <wp:effectExtent l="0" t="0" r="0" b="0"/>
+            <wp:docPr id="669752317" name="Image 1"/>
+            <wp:cNvGraphicFramePr>
+              <a:graphicFrameLocks xmlns:a="http://schemas.openxmlformats.org/drawingml/2006/main" noChangeAspect="1"/>
+            </wp:cNvGraphicFramePr>
+            <a:graphic xmlns:a="http://schemas.openxmlformats.org/drawingml/2006/main">
+              <a:graphicData uri="http://schemas.openxmlformats.org/drawingml/2006/picture">
+                <pic:pic xmlns:pic="http://schemas.openxmlformats.org/drawingml/2006/picture">
+                  <pic:nvPicPr>
+                    <pic:cNvPr id="669752317" name=""/>
+                    <pic:cNvPicPr/>
+                  </pic:nvPicPr>
+                  <pic:blipFill>
+                    <a:blip r:embed="rId13"/>
+                    <a:stretch>
+                      <a:fillRect/>
+                    </a:stretch>
+                  </pic:blipFill>
+                  <pic:spPr>
+                    <a:xfrm>
+                      <a:off x="0" y="0"/>
+                      <a:ext cx="5486400" cy="3068320"/>
+                    </a:xfrm>
+                    <a:prstGeom prst="rect">
+                      <a:avLst/>
+                    </a:prstGeom>
+                  </pic:spPr>
+                </pic:pic>
+              </a:graphicData>
+            </a:graphic>
+          </wp:inline>
+        </w:drawing>
+      </w:r>
+    </w:p>
+    <w:p>
+      <w:pPr>
+        <w:keepNext/>
+      </w:pPr>
+      <w:r>
+        <w:lastRenderedPageBreak/>
+        <w:drawing>
+          <wp:inline distT="0" distB="0" distL="0" distR="0" wp14:anchorId="5F13A9EA" wp14:editId="59BAA3F2">
+            <wp:extent cx="5486400" cy="6802120"/>
+            <wp:effectExtent l="0" t="0" r="0" b="0"/>
+            <wp:docPr id="1201925643" name="Image 1"/>
+            <wp:cNvGraphicFramePr>
+              <a:graphicFrameLocks xmlns:a="http://schemas.openxmlformats.org/drawingml/2006/main" noChangeAspect="1"/>
+            </wp:cNvGraphicFramePr>
+            <a:graphic xmlns:a="http://schemas.openxmlformats.org/drawingml/2006/main">
+              <a:graphicData uri="http://schemas.openxmlformats.org/drawingml/2006/picture">
+                <pic:pic xmlns:pic="http://schemas.openxmlformats.org/drawingml/2006/picture">
+                  <pic:nvPicPr>
+                    <pic:cNvPr id="1201925643" name=""/>
+                    <pic:cNvPicPr/>
+                  </pic:nvPicPr>
+                  <pic:blipFill>
+                    <a:blip r:embed="rId14"/>
+                    <a:stretch>
+                      <a:fillRect/>
+                    </a:stretch>
+                  </pic:blipFill>
+                  <pic:spPr>
+                    <a:xfrm>
+                      <a:off x="0" y="0"/>
+                      <a:ext cx="5486400" cy="6802120"/>
+                    </a:xfrm>
+                    <a:prstGeom prst="rect">
+                      <a:avLst/>
+                    </a:prstGeom>
+                  </pic:spPr>
+                </pic:pic>
+              </a:graphicData>
+            </a:graphic>
+          </wp:inline>
+        </w:drawing>
+      </w:r>
+    </w:p>
+    <w:p>
+      <w:pPr>
+        <w:keepNext/>
+      </w:pPr>
+      <w:r>
+        <w:lastRenderedPageBreak/>
+        <w:drawing>
+          <wp:inline distT="0" distB="0" distL="0" distR="0" wp14:anchorId="05E8CB2F" wp14:editId="3688567D">
+            <wp:extent cx="5486400" cy="3065145"/>
+            <wp:effectExtent l="0" t="0" r="0" b="1905"/>
+            <wp:docPr id="791580809" name="Image 1"/>
+            <wp:cNvGraphicFramePr>
+              <a:graphicFrameLocks xmlns:a="http://schemas.openxmlformats.org/drawingml/2006/main" noChangeAspect="1"/>
+            </wp:cNvGraphicFramePr>
+            <a:graphic xmlns:a="http://schemas.openxmlformats.org/drawingml/2006/main">
+              <a:graphicData uri="http://schemas.openxmlformats.org/drawingml/2006/picture">
+                <pic:pic xmlns:pic="http://schemas.openxmlformats.org/drawingml/2006/picture">
+                  <pic:nvPicPr>
+                    <pic:cNvPr id="791580809" name=""/>
+                    <pic:cNvPicPr/>
+                  </pic:nvPicPr>
+                  <pic:blipFill>
+                    <a:blip r:embed="rId15"/>
+                    <a:stretch>
+                      <a:fillRect/>
+                    </a:stretch>
+                  </pic:blipFill>
+                  <pic:spPr>
+                    <a:xfrm>
+                      <a:off x="0" y="0"/>
+                      <a:ext cx="5486400" cy="3065145"/>
+                    </a:xfrm>
+                    <a:prstGeom prst="rect">
+                      <a:avLst/>
+                    </a:prstGeom>
+                  </pic:spPr>
+                </pic:pic>
+              </a:graphicData>
+            </a:graphic>
+          </wp:inline>
+        </w:drawing>
+      </w:r>
+    </w:p>
+    <w:p>
+      <w:pPr>
+        <w:keepNext/>
+      </w:pPr>
     </w:p>
     <w:p>
       <w:pPr>
@@ -9027,6 +9062,7 @@
   <w:style w:type="character" w:default="1" w:styleId="Policepardfaut">
     <w:name w:val="Default Paragraph Font"/>
     <w:uiPriority w:val="1"/>
+    <w:semiHidden/>
     <w:unhideWhenUsed/>
   </w:style>
   <w:style w:type="table" w:default="1" w:styleId="TableauNormal">

</xml_diff>

<commit_message>
Ajout de l'image du modele logique et les clés de lecture dans le document Word
</commit_message>
<xml_diff>
--- a/Gabarit_Analyse.docx
+++ b/Gabarit_Analyse.docx
@@ -299,16 +299,8 @@
         <w:rPr>
           <w:lang w:val="fr-CA"/>
         </w:rPr>
-        <w:t xml:space="preserve">Mohamad-Ridha </w:t>
-      </w:r>
-      <w:proofErr w:type="spellStart"/>
-      <w:r>
-        <w:rPr>
-          <w:lang w:val="fr-CA"/>
-        </w:rPr>
-        <w:t>Dosh</w:t>
-      </w:r>
-      <w:proofErr w:type="spellEnd"/>
+        <w:t>Mohamad-Ridha Dosh</w:t>
+      </w:r>
     </w:p>
     <w:p>
       <w:pPr>
@@ -335,30 +327,8 @@
         <w:rPr>
           <w:lang w:val="fr-CA"/>
         </w:rPr>
-        <w:t>Dave-</w:t>
-      </w:r>
-      <w:proofErr w:type="spellStart"/>
-      <w:r>
-        <w:rPr>
-          <w:lang w:val="fr-CA"/>
-        </w:rPr>
-        <w:t>Hardens</w:t>
-      </w:r>
-      <w:proofErr w:type="spellEnd"/>
-      <w:r>
-        <w:rPr>
-          <w:lang w:val="fr-CA"/>
-        </w:rPr>
-        <w:t xml:space="preserve"> </w:t>
-      </w:r>
-      <w:proofErr w:type="spellStart"/>
-      <w:r>
-        <w:rPr>
-          <w:lang w:val="fr-CA"/>
-        </w:rPr>
-        <w:t>Odigé</w:t>
-      </w:r>
-      <w:proofErr w:type="spellEnd"/>
+        <w:t>Dave-Hardens Odigé</w:t>
+      </w:r>
     </w:p>
     <w:p>
       <w:pPr>
@@ -547,7 +517,7 @@
           <w:hyperlink w:anchor="_Toc157416944" w:history="1">
             <w:r>
               <w:rPr>
-                <w:rStyle w:val="Hyperlien"/>
+                <w:rStyle w:val="Lienhypertexte"/>
                 <w:noProof/>
                 <w:lang w:val="fr-CA"/>
               </w:rPr>
@@ -623,7 +593,7 @@
           <w:hyperlink w:anchor="_Toc157416945" w:history="1">
             <w:r>
               <w:rPr>
-                <w:rStyle w:val="Hyperlien"/>
+                <w:rStyle w:val="Lienhypertexte"/>
                 <w:noProof/>
               </w:rPr>
               <w:t>Historique du document</w:t>
@@ -698,7 +668,7 @@
           <w:hyperlink w:anchor="_Toc157416946" w:history="1">
             <w:r>
               <w:rPr>
-                <w:rStyle w:val="Hyperlien"/>
+                <w:rStyle w:val="Lienhypertexte"/>
                 <w:noProof/>
               </w:rPr>
               <w:t>Glossaire</w:t>
@@ -773,7 +743,7 @@
           <w:hyperlink w:anchor="_Toc157416947" w:history="1">
             <w:r>
               <w:rPr>
-                <w:rStyle w:val="Hyperlien"/>
+                <w:rStyle w:val="Lienhypertexte"/>
                 <w:noProof/>
               </w:rPr>
               <w:t>Description du projet</w:t>
@@ -847,7 +817,7 @@
           <w:hyperlink w:anchor="_Toc157416948" w:history="1">
             <w:r>
               <w:rPr>
-                <w:rStyle w:val="Hyperlien"/>
+                <w:rStyle w:val="Lienhypertexte"/>
                 <w:noProof/>
               </w:rPr>
               <w:t>Description</w:t>
@@ -921,7 +891,7 @@
           <w:hyperlink w:anchor="_Toc157416949" w:history="1">
             <w:r>
               <w:rPr>
-                <w:rStyle w:val="Hyperlien"/>
+                <w:rStyle w:val="Lienhypertexte"/>
                 <w:noProof/>
               </w:rPr>
               <w:t>Détail des besoins</w:t>
@@ -995,7 +965,7 @@
           <w:hyperlink w:anchor="_Toc157416950" w:history="1">
             <w:r>
               <w:rPr>
-                <w:rStyle w:val="Hyperlien"/>
+                <w:rStyle w:val="Lienhypertexte"/>
                 <w:rFonts w:cstheme="majorHAnsi"/>
                 <w:noProof/>
               </w:rPr>
@@ -1071,7 +1041,7 @@
           <w:hyperlink w:anchor="_Toc157416951" w:history="1">
             <w:r>
               <w:rPr>
-                <w:rStyle w:val="Hyperlien"/>
+                <w:rStyle w:val="Lienhypertexte"/>
                 <w:noProof/>
               </w:rPr>
               <w:t>Exigences</w:t>
@@ -1145,7 +1115,7 @@
           <w:hyperlink w:anchor="_Toc157416952" w:history="1">
             <w:r>
               <w:rPr>
-                <w:rStyle w:val="Hyperlien"/>
+                <w:rStyle w:val="Lienhypertexte"/>
                 <w:noProof/>
               </w:rPr>
               <w:t>Exigences fonctionnelles</w:t>
@@ -1220,7 +1190,7 @@
           <w:hyperlink w:anchor="_Toc157416953" w:history="1">
             <w:r>
               <w:rPr>
-                <w:rStyle w:val="Hyperlien"/>
+                <w:rStyle w:val="Lienhypertexte"/>
                 <w:noProof/>
               </w:rPr>
               <w:t>Modèle de la base de données</w:t>
@@ -1294,7 +1264,7 @@
           <w:hyperlink w:anchor="_Toc157416954" w:history="1">
             <w:r>
               <w:rPr>
-                <w:rStyle w:val="Hyperlien"/>
+                <w:rStyle w:val="Lienhypertexte"/>
                 <w:noProof/>
               </w:rPr>
               <w:t>Clé de lecture</w:t>
@@ -1369,7 +1339,7 @@
           <w:hyperlink w:anchor="_Toc157416955" w:history="1">
             <w:r>
               <w:rPr>
-                <w:rStyle w:val="Hyperlien"/>
+                <w:rStyle w:val="Lienhypertexte"/>
                 <w:noProof/>
               </w:rPr>
               <w:t>Exemples d’interfaces</w:t>
@@ -1965,16 +1935,8 @@
         <w:rPr>
           <w:lang w:val="fr-CA"/>
         </w:rPr>
-        <w:t xml:space="preserve"> tels que des ordinateurs, accessoires, téléphones intelligents, </w:t>
-      </w:r>
-      <w:proofErr w:type="spellStart"/>
-      <w:r>
-        <w:rPr>
-          <w:lang w:val="fr-CA"/>
-        </w:rPr>
-        <w:t>etc</w:t>
-      </w:r>
-      <w:proofErr w:type="spellEnd"/>
+        <w:t xml:space="preserve"> tels que des ordinateurs, accessoires, téléphones intelligents, etc</w:t>
+      </w:r>
       <w:r>
         <w:t xml:space="preserve">. </w:t>
       </w:r>
@@ -2195,9 +2157,79 @@
         <w:t>tout concept important pour le déroulement du projet devrait se retrouver ici, ce qui vous permet d’avoir une vision d’ensemble en un coup d’œil rapide sur notre compréhension des différents aspects nécessaires au projet.</w:t>
       </w:r>
     </w:p>
-    <w:p/>
-    <w:p>
-      <w:r>
+    <w:p>
+      <w:r>
+        <w:rPr>
+          <w:noProof/>
+        </w:rPr>
+        <w:drawing>
+          <wp:anchor distT="0" distB="0" distL="114300" distR="114300" simplePos="0" relativeHeight="251659264" behindDoc="0" locked="0" layoutInCell="1" allowOverlap="1" wp14:anchorId="66DBFC71" wp14:editId="12C4C1D1">
+            <wp:simplePos x="0" y="0"/>
+            <wp:positionH relativeFrom="margin">
+              <wp:posOffset>-893156</wp:posOffset>
+            </wp:positionH>
+            <wp:positionV relativeFrom="paragraph">
+              <wp:posOffset>252556</wp:posOffset>
+            </wp:positionV>
+            <wp:extent cx="7155873" cy="5424881"/>
+            <wp:effectExtent l="0" t="0" r="6985" b="4445"/>
+            <wp:wrapThrough wrapText="bothSides">
+              <wp:wrapPolygon edited="0">
+                <wp:start x="0" y="0"/>
+                <wp:lineTo x="0" y="21542"/>
+                <wp:lineTo x="21564" y="21542"/>
+                <wp:lineTo x="21564" y="0"/>
+                <wp:lineTo x="0" y="0"/>
+              </wp:wrapPolygon>
+            </wp:wrapThrough>
+            <wp:docPr id="1686085676" name="Image 1686085676" descr="Une image contenant texte, diagramme, capture d’écran, Rectangle&#10;&#10;Description générée automatiquement"/>
+            <wp:cNvGraphicFramePr>
+              <a:graphicFrameLocks xmlns:a="http://schemas.openxmlformats.org/drawingml/2006/main" noChangeAspect="1"/>
+            </wp:cNvGraphicFramePr>
+            <a:graphic xmlns:a="http://schemas.openxmlformats.org/drawingml/2006/main">
+              <a:graphicData uri="http://schemas.openxmlformats.org/drawingml/2006/picture">
+                <pic:pic xmlns:pic="http://schemas.openxmlformats.org/drawingml/2006/picture">
+                  <pic:nvPicPr>
+                    <pic:cNvPr id="1686085676" name="Image 1" descr="Une image contenant texte, diagramme, capture d’écran, Rectangle&#10;&#10;Description générée automatiquement"/>
+                    <pic:cNvPicPr/>
+                  </pic:nvPicPr>
+                  <pic:blipFill>
+                    <a:blip r:embed="rId11" cstate="print">
+                      <a:extLst>
+                        <a:ext uri="{28A0092B-C50C-407E-A947-70E740481C1C}">
+                          <a14:useLocalDpi xmlns:a14="http://schemas.microsoft.com/office/drawing/2010/main" val="0"/>
+                        </a:ext>
+                      </a:extLst>
+                    </a:blip>
+                    <a:stretch>
+                      <a:fillRect/>
+                    </a:stretch>
+                  </pic:blipFill>
+                  <pic:spPr>
+                    <a:xfrm>
+                      <a:off x="0" y="0"/>
+                      <a:ext cx="7155873" cy="5424881"/>
+                    </a:xfrm>
+                    <a:prstGeom prst="rect">
+                      <a:avLst/>
+                    </a:prstGeom>
+                  </pic:spPr>
+                </pic:pic>
+              </a:graphicData>
+            </a:graphic>
+            <wp14:sizeRelH relativeFrom="page">
+              <wp14:pctWidth>0</wp14:pctWidth>
+            </wp14:sizeRelH>
+            <wp14:sizeRelV relativeFrom="page">
+              <wp14:pctHeight>0</wp14:pctHeight>
+            </wp14:sizeRelV>
+          </wp:anchor>
+        </w:drawing>
+      </w:r>
+    </w:p>
+    <w:p>
+      <w:r>
+        <w:lastRenderedPageBreak/>
         <w:t xml:space="preserve">Nous avons ici séparé, à l’aide de couleurs, notre diagramme pour isoler les deux concepts </w:t>
       </w:r>
       <w:r>
@@ -2256,15 +2288,386 @@
     </w:p>
     <w:p>
       <w:r>
-        <w:t>Un droit doit appartenir à un ou plusieurs employés.</w:t>
-      </w:r>
-    </w:p>
-    <w:p>
-      <w:r>
-        <w:t>Un employé doit avoir un ou plusieurs droits.</w:t>
-      </w:r>
-    </w:p>
-    <w:p/>
+        <w:t xml:space="preserve">Utilisateur : </w:t>
+      </w:r>
+    </w:p>
+    <w:p>
+      <w:pPr>
+        <w:pStyle w:val="Paragraphedeliste"/>
+        <w:numPr>
+          <w:ilvl w:val="0"/>
+          <w:numId w:val="51"/>
+        </w:numPr>
+        <w:spacing w:after="400" w:line="312" w:lineRule="auto"/>
+      </w:pPr>
+      <w:r>
+        <w:t>Doit avoir des droits</w:t>
+      </w:r>
+    </w:p>
+    <w:p>
+      <w:pPr>
+        <w:pStyle w:val="Paragraphedeliste"/>
+        <w:numPr>
+          <w:ilvl w:val="0"/>
+          <w:numId w:val="51"/>
+        </w:numPr>
+        <w:spacing w:after="400" w:line="312" w:lineRule="auto"/>
+      </w:pPr>
+      <w:r>
+        <w:t>Peut avoir un commentaire</w:t>
+      </w:r>
+    </w:p>
+    <w:p>
+      <w:pPr>
+        <w:pStyle w:val="Paragraphedeliste"/>
+        <w:numPr>
+          <w:ilvl w:val="0"/>
+          <w:numId w:val="51"/>
+        </w:numPr>
+        <w:spacing w:after="400" w:line="312" w:lineRule="auto"/>
+      </w:pPr>
+      <w:r>
+        <w:t>Peut avoir une commande</w:t>
+      </w:r>
+    </w:p>
+    <w:p>
+      <w:pPr>
+        <w:pStyle w:val="Paragraphedeliste"/>
+        <w:numPr>
+          <w:ilvl w:val="0"/>
+          <w:numId w:val="51"/>
+        </w:numPr>
+        <w:spacing w:after="400" w:line="312" w:lineRule="auto"/>
+      </w:pPr>
+      <w:r>
+        <w:t>Peut avoir une carte de cr</w:t>
+      </w:r>
+      <w:r>
+        <w:rPr>
+          <w:lang w:val="fr-CA"/>
+        </w:rPr>
+        <w:t>édit</w:t>
+      </w:r>
+    </w:p>
+    <w:p>
+      <w:pPr>
+        <w:pStyle w:val="Paragraphedeliste"/>
+        <w:numPr>
+          <w:ilvl w:val="0"/>
+          <w:numId w:val="51"/>
+        </w:numPr>
+        <w:spacing w:after="400" w:line="312" w:lineRule="auto"/>
+      </w:pPr>
+      <w:r>
+        <w:rPr>
+          <w:lang w:val="fr-CA"/>
+        </w:rPr>
+        <w:t>Doit avoir une adresse de livraison</w:t>
+      </w:r>
+    </w:p>
+    <w:p>
+      <w:r>
+        <w:t>Droits :</w:t>
+      </w:r>
+    </w:p>
+    <w:p>
+      <w:pPr>
+        <w:pStyle w:val="Paragraphedeliste"/>
+        <w:numPr>
+          <w:ilvl w:val="0"/>
+          <w:numId w:val="52"/>
+        </w:numPr>
+        <w:spacing w:after="400" w:line="312" w:lineRule="auto"/>
+      </w:pPr>
+      <w:r>
+        <w:t>Doit appartenir au l’utilisateur</w:t>
+      </w:r>
+    </w:p>
+    <w:p>
+      <w:pPr>
+        <w:pStyle w:val="Paragraphedeliste"/>
+        <w:ind w:left="0"/>
+      </w:pPr>
+    </w:p>
+    <w:p>
+      <w:pPr>
+        <w:pStyle w:val="Paragraphedeliste"/>
+        <w:ind w:left="0"/>
+      </w:pPr>
+      <w:r>
+        <w:t>Commentaire :</w:t>
+      </w:r>
+    </w:p>
+    <w:p>
+      <w:pPr>
+        <w:pStyle w:val="Paragraphedeliste"/>
+        <w:ind w:left="0"/>
+      </w:pPr>
+    </w:p>
+    <w:p>
+      <w:pPr>
+        <w:pStyle w:val="Paragraphedeliste"/>
+        <w:numPr>
+          <w:ilvl w:val="0"/>
+          <w:numId w:val="52"/>
+        </w:numPr>
+        <w:spacing w:after="400" w:line="312" w:lineRule="auto"/>
+      </w:pPr>
+      <w:r>
+        <w:t>Doit contenir un utilisateur</w:t>
+      </w:r>
+    </w:p>
+    <w:p>
+      <w:pPr>
+        <w:pStyle w:val="Paragraphedeliste"/>
+        <w:ind w:left="0"/>
+      </w:pPr>
+    </w:p>
+    <w:p>
+      <w:pPr>
+        <w:pStyle w:val="Paragraphedeliste"/>
+        <w:ind w:left="0"/>
+      </w:pPr>
+      <w:r>
+        <w:t>Commande :</w:t>
+      </w:r>
+    </w:p>
+    <w:p>
+      <w:pPr>
+        <w:pStyle w:val="Paragraphedeliste"/>
+        <w:ind w:left="0"/>
+      </w:pPr>
+    </w:p>
+    <w:p>
+      <w:pPr>
+        <w:pStyle w:val="Paragraphedeliste"/>
+        <w:numPr>
+          <w:ilvl w:val="0"/>
+          <w:numId w:val="52"/>
+        </w:numPr>
+        <w:spacing w:after="400" w:line="312" w:lineRule="auto"/>
+      </w:pPr>
+      <w:r>
+        <w:t>Doit appartenir au l’utilisateur</w:t>
+      </w:r>
+    </w:p>
+    <w:p>
+      <w:pPr>
+        <w:pStyle w:val="Paragraphedeliste"/>
+        <w:numPr>
+          <w:ilvl w:val="0"/>
+          <w:numId w:val="52"/>
+        </w:numPr>
+        <w:spacing w:after="400" w:line="312" w:lineRule="auto"/>
+      </w:pPr>
+      <w:r>
+        <w:t>Doit avoir un paiement</w:t>
+      </w:r>
+    </w:p>
+    <w:p>
+      <w:pPr>
+        <w:pStyle w:val="Paragraphedeliste"/>
+        <w:numPr>
+          <w:ilvl w:val="0"/>
+          <w:numId w:val="52"/>
+        </w:numPr>
+        <w:spacing w:after="400" w:line="312" w:lineRule="auto"/>
+      </w:pPr>
+      <w:r>
+        <w:t>Doit avoir une adresse de livraison</w:t>
+      </w:r>
+    </w:p>
+    <w:p>
+      <w:pPr>
+        <w:pStyle w:val="Paragraphedeliste"/>
+        <w:numPr>
+          <w:ilvl w:val="0"/>
+          <w:numId w:val="52"/>
+        </w:numPr>
+        <w:spacing w:after="400" w:line="312" w:lineRule="auto"/>
+      </w:pPr>
+      <w:r>
+        <w:t>Doit avoir un produit</w:t>
+      </w:r>
+    </w:p>
+    <w:p>
+      <w:pPr>
+        <w:pStyle w:val="Paragraphedeliste"/>
+        <w:ind w:left="1068"/>
+      </w:pPr>
+    </w:p>
+    <w:p>
+      <w:pPr>
+        <w:pStyle w:val="Paragraphedeliste"/>
+        <w:ind w:left="0"/>
+      </w:pPr>
+      <w:r>
+        <w:t>Produit :</w:t>
+      </w:r>
+    </w:p>
+    <w:p>
+      <w:pPr>
+        <w:pStyle w:val="Paragraphedeliste"/>
+        <w:ind w:left="0"/>
+      </w:pPr>
+    </w:p>
+    <w:p>
+      <w:pPr>
+        <w:pStyle w:val="Paragraphedeliste"/>
+        <w:numPr>
+          <w:ilvl w:val="0"/>
+          <w:numId w:val="53"/>
+        </w:numPr>
+        <w:spacing w:after="400" w:line="312" w:lineRule="auto"/>
+      </w:pPr>
+      <w:r>
+        <w:t>Doit appartenir à la catégorie du produit</w:t>
+      </w:r>
+    </w:p>
+    <w:p>
+      <w:r>
+        <w:t>Paiement :</w:t>
+      </w:r>
+    </w:p>
+    <w:p>
+      <w:pPr>
+        <w:pStyle w:val="Paragraphedeliste"/>
+        <w:numPr>
+          <w:ilvl w:val="0"/>
+          <w:numId w:val="53"/>
+        </w:numPr>
+        <w:spacing w:after="400" w:line="312" w:lineRule="auto"/>
+      </w:pPr>
+      <w:r>
+        <w:t>Doit appartenir à la commande</w:t>
+      </w:r>
+    </w:p>
+    <w:p>
+      <w:pPr>
+        <w:pStyle w:val="Paragraphedeliste"/>
+        <w:numPr>
+          <w:ilvl w:val="0"/>
+          <w:numId w:val="53"/>
+        </w:numPr>
+        <w:spacing w:after="400" w:line="312" w:lineRule="auto"/>
+      </w:pPr>
+      <w:r>
+        <w:t>Doit avoir une carte de crédit</w:t>
+      </w:r>
+    </w:p>
+    <w:p>
+      <w:pPr>
+        <w:pStyle w:val="Paragraphedeliste"/>
+        <w:ind w:left="0"/>
+      </w:pPr>
+    </w:p>
+    <w:p>
+      <w:pPr>
+        <w:pStyle w:val="Paragraphedeliste"/>
+        <w:ind w:left="0"/>
+      </w:pPr>
+      <w:r>
+        <w:t>Carte de crédit :</w:t>
+      </w:r>
+    </w:p>
+    <w:p>
+      <w:pPr>
+        <w:pStyle w:val="Paragraphedeliste"/>
+        <w:ind w:left="0"/>
+      </w:pPr>
+    </w:p>
+    <w:p>
+      <w:pPr>
+        <w:pStyle w:val="Paragraphedeliste"/>
+        <w:numPr>
+          <w:ilvl w:val="0"/>
+          <w:numId w:val="54"/>
+        </w:numPr>
+        <w:spacing w:after="400" w:line="312" w:lineRule="auto"/>
+      </w:pPr>
+      <w:r>
+        <w:lastRenderedPageBreak/>
+        <w:t>Doit appartenir au paiement</w:t>
+      </w:r>
+    </w:p>
+    <w:p>
+      <w:pPr>
+        <w:pStyle w:val="Paragraphedeliste"/>
+        <w:numPr>
+          <w:ilvl w:val="0"/>
+          <w:numId w:val="54"/>
+        </w:numPr>
+        <w:spacing w:after="400" w:line="312" w:lineRule="auto"/>
+      </w:pPr>
+      <w:r>
+        <w:t>Doit appartenir au l’utilisateur</w:t>
+      </w:r>
+    </w:p>
+    <w:p>
+      <w:r>
+        <w:t>Catégorie du produit :</w:t>
+      </w:r>
+    </w:p>
+    <w:p>
+      <w:pPr>
+        <w:pStyle w:val="Paragraphedeliste"/>
+        <w:numPr>
+          <w:ilvl w:val="0"/>
+          <w:numId w:val="54"/>
+        </w:numPr>
+        <w:spacing w:after="400" w:line="312" w:lineRule="auto"/>
+      </w:pPr>
+      <w:r>
+        <w:t>Doit avoir un produit</w:t>
+      </w:r>
+    </w:p>
+    <w:p>
+      <w:pPr>
+        <w:pStyle w:val="Paragraphedeliste"/>
+        <w:ind w:left="0"/>
+      </w:pPr>
+    </w:p>
+    <w:p>
+      <w:pPr>
+        <w:pStyle w:val="Paragraphedeliste"/>
+        <w:ind w:left="0"/>
+      </w:pPr>
+      <w:r>
+        <w:t>Adresse de livraison :</w:t>
+      </w:r>
+    </w:p>
+    <w:p>
+      <w:pPr>
+        <w:pStyle w:val="Paragraphedeliste"/>
+        <w:ind w:left="0"/>
+      </w:pPr>
+    </w:p>
+    <w:p>
+      <w:pPr>
+        <w:pStyle w:val="Paragraphedeliste"/>
+        <w:numPr>
+          <w:ilvl w:val="0"/>
+          <w:numId w:val="54"/>
+        </w:numPr>
+        <w:spacing w:after="400" w:line="312" w:lineRule="auto"/>
+      </w:pPr>
+      <w:r>
+        <w:t>Doit appartenir à la commande</w:t>
+      </w:r>
+    </w:p>
+    <w:p>
+      <w:pPr>
+        <w:pStyle w:val="Paragraphedeliste"/>
+        <w:numPr>
+          <w:ilvl w:val="0"/>
+          <w:numId w:val="54"/>
+        </w:numPr>
+        <w:spacing w:after="400" w:line="312" w:lineRule="auto"/>
+      </w:pPr>
+      <w:r>
+        <w:t>Doit appartenir au l’utilisateur</w:t>
+      </w:r>
+    </w:p>
     <w:p>
       <w:pPr>
         <w:pStyle w:val="Titre1"/>
@@ -2324,6 +2727,9 @@
         <w:keepNext/>
       </w:pPr>
       <w:r>
+        <w:rPr>
+          <w:noProof/>
+        </w:rPr>
         <w:drawing>
           <wp:inline distT="0" distB="0" distL="0" distR="0" wp14:anchorId="5A13F8D4" wp14:editId="17744F35">
             <wp:extent cx="5486400" cy="3078480"/>
@@ -2340,7 +2746,7 @@
                     <pic:cNvPicPr/>
                   </pic:nvPicPr>
                   <pic:blipFill>
-                    <a:blip r:embed="rId11"/>
+                    <a:blip r:embed="rId12"/>
                     <a:stretch>
                       <a:fillRect/>
                     </a:stretch>
@@ -2366,6 +2772,9 @@
         <w:keepNext/>
       </w:pPr>
       <w:r>
+        <w:rPr>
+          <w:noProof/>
+        </w:rPr>
         <w:drawing>
           <wp:inline distT="0" distB="0" distL="0" distR="0" wp14:anchorId="35A6CE71" wp14:editId="09029E80">
             <wp:extent cx="5486400" cy="3073400"/>
@@ -2382,7 +2791,7 @@
                     <pic:cNvPicPr/>
                   </pic:nvPicPr>
                   <pic:blipFill>
-                    <a:blip r:embed="rId12"/>
+                    <a:blip r:embed="rId13"/>
                     <a:stretch>
                       <a:fillRect/>
                     </a:stretch>
@@ -2408,6 +2817,9 @@
         <w:keepNext/>
       </w:pPr>
       <w:r>
+        <w:rPr>
+          <w:noProof/>
+        </w:rPr>
         <w:lastRenderedPageBreak/>
         <w:drawing>
           <wp:inline distT="0" distB="0" distL="0" distR="0" wp14:anchorId="45F2CEB1" wp14:editId="20A39A24">
@@ -2425,7 +2837,7 @@
                     <pic:cNvPicPr/>
                   </pic:nvPicPr>
                   <pic:blipFill>
-                    <a:blip r:embed="rId13"/>
+                    <a:blip r:embed="rId14"/>
                     <a:stretch>
                       <a:fillRect/>
                     </a:stretch>
@@ -2451,6 +2863,9 @@
         <w:keepNext/>
       </w:pPr>
       <w:r>
+        <w:rPr>
+          <w:noProof/>
+        </w:rPr>
         <w:lastRenderedPageBreak/>
         <w:drawing>
           <wp:inline distT="0" distB="0" distL="0" distR="0" wp14:anchorId="5F13A9EA" wp14:editId="59BAA3F2">
@@ -2468,7 +2883,7 @@
                     <pic:cNvPicPr/>
                   </pic:nvPicPr>
                   <pic:blipFill>
-                    <a:blip r:embed="rId14"/>
+                    <a:blip r:embed="rId15"/>
                     <a:stretch>
                       <a:fillRect/>
                     </a:stretch>
@@ -2494,6 +2909,9 @@
         <w:keepNext/>
       </w:pPr>
       <w:r>
+        <w:rPr>
+          <w:noProof/>
+        </w:rPr>
         <w:lastRenderedPageBreak/>
         <w:drawing>
           <wp:inline distT="0" distB="0" distL="0" distR="0" wp14:anchorId="05E8CB2F" wp14:editId="3688567D">
@@ -2511,7 +2929,7 @@
                     <pic:cNvPicPr/>
                   </pic:nvPicPr>
                   <pic:blipFill>
-                    <a:blip r:embed="rId15"/>
+                    <a:blip r:embed="rId16"/>
                     <a:stretch>
                       <a:fillRect/>
                     </a:stretch>
@@ -4729,6 +5147,119 @@
     </w:lvl>
   </w:abstractNum>
   <w:abstractNum w:abstractNumId="17" w15:restartNumberingAfterBreak="0">
+    <w:nsid w:val="259627D6"/>
+    <w:multiLevelType w:val="hybridMultilevel"/>
+    <w:tmpl w:val="CB308626"/>
+    <w:lvl w:ilvl="0" w:tplc="04090001">
+      <w:start w:val="1"/>
+      <w:numFmt w:val="bullet"/>
+      <w:lvlText w:val=""/>
+      <w:lvlJc w:val="left"/>
+      <w:pPr>
+        <w:ind w:left="1068" w:hanging="360"/>
+      </w:pPr>
+      <w:rPr>
+        <w:rFonts w:ascii="Symbol" w:hAnsi="Symbol" w:hint="default"/>
+      </w:rPr>
+    </w:lvl>
+    <w:lvl w:ilvl="1" w:tplc="04090003">
+      <w:start w:val="1"/>
+      <w:numFmt w:val="bullet"/>
+      <w:lvlText w:val="o"/>
+      <w:lvlJc w:val="left"/>
+      <w:pPr>
+        <w:ind w:left="1788" w:hanging="360"/>
+      </w:pPr>
+      <w:rPr>
+        <w:rFonts w:ascii="Courier New" w:hAnsi="Courier New" w:cs="Courier New" w:hint="default"/>
+      </w:rPr>
+    </w:lvl>
+    <w:lvl w:ilvl="2" w:tplc="04090005">
+      <w:start w:val="1"/>
+      <w:numFmt w:val="bullet"/>
+      <w:lvlText w:val=""/>
+      <w:lvlJc w:val="left"/>
+      <w:pPr>
+        <w:ind w:left="2508" w:hanging="360"/>
+      </w:pPr>
+      <w:rPr>
+        <w:rFonts w:ascii="Wingdings" w:hAnsi="Wingdings" w:hint="default"/>
+      </w:rPr>
+    </w:lvl>
+    <w:lvl w:ilvl="3" w:tplc="04090001">
+      <w:start w:val="1"/>
+      <w:numFmt w:val="bullet"/>
+      <w:lvlText w:val=""/>
+      <w:lvlJc w:val="left"/>
+      <w:pPr>
+        <w:ind w:left="3228" w:hanging="360"/>
+      </w:pPr>
+      <w:rPr>
+        <w:rFonts w:ascii="Symbol" w:hAnsi="Symbol" w:hint="default"/>
+      </w:rPr>
+    </w:lvl>
+    <w:lvl w:ilvl="4" w:tplc="04090003">
+      <w:start w:val="1"/>
+      <w:numFmt w:val="bullet"/>
+      <w:lvlText w:val="o"/>
+      <w:lvlJc w:val="left"/>
+      <w:pPr>
+        <w:ind w:left="3948" w:hanging="360"/>
+      </w:pPr>
+      <w:rPr>
+        <w:rFonts w:ascii="Courier New" w:hAnsi="Courier New" w:cs="Courier New" w:hint="default"/>
+      </w:rPr>
+    </w:lvl>
+    <w:lvl w:ilvl="5" w:tplc="04090005">
+      <w:start w:val="1"/>
+      <w:numFmt w:val="bullet"/>
+      <w:lvlText w:val=""/>
+      <w:lvlJc w:val="left"/>
+      <w:pPr>
+        <w:ind w:left="4668" w:hanging="360"/>
+      </w:pPr>
+      <w:rPr>
+        <w:rFonts w:ascii="Wingdings" w:hAnsi="Wingdings" w:hint="default"/>
+      </w:rPr>
+    </w:lvl>
+    <w:lvl w:ilvl="6" w:tplc="04090001">
+      <w:start w:val="1"/>
+      <w:numFmt w:val="bullet"/>
+      <w:lvlText w:val=""/>
+      <w:lvlJc w:val="left"/>
+      <w:pPr>
+        <w:ind w:left="5388" w:hanging="360"/>
+      </w:pPr>
+      <w:rPr>
+        <w:rFonts w:ascii="Symbol" w:hAnsi="Symbol" w:hint="default"/>
+      </w:rPr>
+    </w:lvl>
+    <w:lvl w:ilvl="7" w:tplc="04090003">
+      <w:start w:val="1"/>
+      <w:numFmt w:val="bullet"/>
+      <w:lvlText w:val="o"/>
+      <w:lvlJc w:val="left"/>
+      <w:pPr>
+        <w:ind w:left="6108" w:hanging="360"/>
+      </w:pPr>
+      <w:rPr>
+        <w:rFonts w:ascii="Courier New" w:hAnsi="Courier New" w:cs="Courier New" w:hint="default"/>
+      </w:rPr>
+    </w:lvl>
+    <w:lvl w:ilvl="8" w:tplc="04090005">
+      <w:start w:val="1"/>
+      <w:numFmt w:val="bullet"/>
+      <w:lvlText w:val=""/>
+      <w:lvlJc w:val="left"/>
+      <w:pPr>
+        <w:ind w:left="6828" w:hanging="360"/>
+      </w:pPr>
+      <w:rPr>
+        <w:rFonts w:ascii="Wingdings" w:hAnsi="Wingdings" w:hint="default"/>
+      </w:rPr>
+    </w:lvl>
+  </w:abstractNum>
+  <w:abstractNum w:abstractNumId="18" w15:restartNumberingAfterBreak="0">
     <w:nsid w:val="27076349"/>
     <w:multiLevelType w:val="multilevel"/>
     <w:tmpl w:val="DA6AD4E2"/>
@@ -4841,7 +5372,7 @@
       </w:rPr>
     </w:lvl>
   </w:abstractNum>
-  <w:abstractNum w:abstractNumId="18" w15:restartNumberingAfterBreak="0">
+  <w:abstractNum w:abstractNumId="19" w15:restartNumberingAfterBreak="0">
     <w:nsid w:val="2A302582"/>
     <w:multiLevelType w:val="hybridMultilevel"/>
     <w:tmpl w:val="6C7E98AA"/>
@@ -4927,7 +5458,7 @@
       </w:pPr>
     </w:lvl>
   </w:abstractNum>
-  <w:abstractNum w:abstractNumId="19" w15:restartNumberingAfterBreak="0">
+  <w:abstractNum w:abstractNumId="20" w15:restartNumberingAfterBreak="0">
     <w:nsid w:val="2BD42E8B"/>
     <w:multiLevelType w:val="multilevel"/>
     <w:tmpl w:val="7DFA4D3E"/>
@@ -5040,7 +5571,7 @@
       </w:rPr>
     </w:lvl>
   </w:abstractNum>
-  <w:abstractNum w:abstractNumId="20" w15:restartNumberingAfterBreak="0">
+  <w:abstractNum w:abstractNumId="21" w15:restartNumberingAfterBreak="0">
     <w:nsid w:val="2C126D69"/>
     <w:multiLevelType w:val="multilevel"/>
     <w:tmpl w:val="7DFA4D3E"/>
@@ -5153,7 +5684,7 @@
       </w:rPr>
     </w:lvl>
   </w:abstractNum>
-  <w:abstractNum w:abstractNumId="21" w15:restartNumberingAfterBreak="0">
+  <w:abstractNum w:abstractNumId="22" w15:restartNumberingAfterBreak="0">
     <w:nsid w:val="2C13139F"/>
     <w:multiLevelType w:val="multilevel"/>
     <w:tmpl w:val="52C499E8"/>
@@ -5266,7 +5797,7 @@
       </w:rPr>
     </w:lvl>
   </w:abstractNum>
-  <w:abstractNum w:abstractNumId="22" w15:restartNumberingAfterBreak="0">
+  <w:abstractNum w:abstractNumId="23" w15:restartNumberingAfterBreak="0">
     <w:nsid w:val="2FD704E8"/>
     <w:multiLevelType w:val="multilevel"/>
     <w:tmpl w:val="7DFA4D3E"/>
@@ -5379,7 +5910,120 @@
       </w:rPr>
     </w:lvl>
   </w:abstractNum>
-  <w:abstractNum w:abstractNumId="23" w15:restartNumberingAfterBreak="0">
+  <w:abstractNum w:abstractNumId="24" w15:restartNumberingAfterBreak="0">
+    <w:nsid w:val="35BB08C9"/>
+    <w:multiLevelType w:val="hybridMultilevel"/>
+    <w:tmpl w:val="73C2465E"/>
+    <w:lvl w:ilvl="0" w:tplc="04090001">
+      <w:start w:val="1"/>
+      <w:numFmt w:val="bullet"/>
+      <w:lvlText w:val=""/>
+      <w:lvlJc w:val="left"/>
+      <w:pPr>
+        <w:ind w:left="1068" w:hanging="360"/>
+      </w:pPr>
+      <w:rPr>
+        <w:rFonts w:ascii="Symbol" w:hAnsi="Symbol" w:hint="default"/>
+      </w:rPr>
+    </w:lvl>
+    <w:lvl w:ilvl="1" w:tplc="04090003">
+      <w:start w:val="1"/>
+      <w:numFmt w:val="bullet"/>
+      <w:lvlText w:val="o"/>
+      <w:lvlJc w:val="left"/>
+      <w:pPr>
+        <w:ind w:left="1788" w:hanging="360"/>
+      </w:pPr>
+      <w:rPr>
+        <w:rFonts w:ascii="Courier New" w:hAnsi="Courier New" w:cs="Courier New" w:hint="default"/>
+      </w:rPr>
+    </w:lvl>
+    <w:lvl w:ilvl="2" w:tplc="04090005">
+      <w:start w:val="1"/>
+      <w:numFmt w:val="bullet"/>
+      <w:lvlText w:val=""/>
+      <w:lvlJc w:val="left"/>
+      <w:pPr>
+        <w:ind w:left="2508" w:hanging="360"/>
+      </w:pPr>
+      <w:rPr>
+        <w:rFonts w:ascii="Wingdings" w:hAnsi="Wingdings" w:hint="default"/>
+      </w:rPr>
+    </w:lvl>
+    <w:lvl w:ilvl="3" w:tplc="04090001">
+      <w:start w:val="1"/>
+      <w:numFmt w:val="bullet"/>
+      <w:lvlText w:val=""/>
+      <w:lvlJc w:val="left"/>
+      <w:pPr>
+        <w:ind w:left="3228" w:hanging="360"/>
+      </w:pPr>
+      <w:rPr>
+        <w:rFonts w:ascii="Symbol" w:hAnsi="Symbol" w:hint="default"/>
+      </w:rPr>
+    </w:lvl>
+    <w:lvl w:ilvl="4" w:tplc="04090003">
+      <w:start w:val="1"/>
+      <w:numFmt w:val="bullet"/>
+      <w:lvlText w:val="o"/>
+      <w:lvlJc w:val="left"/>
+      <w:pPr>
+        <w:ind w:left="3948" w:hanging="360"/>
+      </w:pPr>
+      <w:rPr>
+        <w:rFonts w:ascii="Courier New" w:hAnsi="Courier New" w:cs="Courier New" w:hint="default"/>
+      </w:rPr>
+    </w:lvl>
+    <w:lvl w:ilvl="5" w:tplc="04090005">
+      <w:start w:val="1"/>
+      <w:numFmt w:val="bullet"/>
+      <w:lvlText w:val=""/>
+      <w:lvlJc w:val="left"/>
+      <w:pPr>
+        <w:ind w:left="4668" w:hanging="360"/>
+      </w:pPr>
+      <w:rPr>
+        <w:rFonts w:ascii="Wingdings" w:hAnsi="Wingdings" w:hint="default"/>
+      </w:rPr>
+    </w:lvl>
+    <w:lvl w:ilvl="6" w:tplc="04090001">
+      <w:start w:val="1"/>
+      <w:numFmt w:val="bullet"/>
+      <w:lvlText w:val=""/>
+      <w:lvlJc w:val="left"/>
+      <w:pPr>
+        <w:ind w:left="5388" w:hanging="360"/>
+      </w:pPr>
+      <w:rPr>
+        <w:rFonts w:ascii="Symbol" w:hAnsi="Symbol" w:hint="default"/>
+      </w:rPr>
+    </w:lvl>
+    <w:lvl w:ilvl="7" w:tplc="04090003">
+      <w:start w:val="1"/>
+      <w:numFmt w:val="bullet"/>
+      <w:lvlText w:val="o"/>
+      <w:lvlJc w:val="left"/>
+      <w:pPr>
+        <w:ind w:left="6108" w:hanging="360"/>
+      </w:pPr>
+      <w:rPr>
+        <w:rFonts w:ascii="Courier New" w:hAnsi="Courier New" w:cs="Courier New" w:hint="default"/>
+      </w:rPr>
+    </w:lvl>
+    <w:lvl w:ilvl="8" w:tplc="04090005">
+      <w:start w:val="1"/>
+      <w:numFmt w:val="bullet"/>
+      <w:lvlText w:val=""/>
+      <w:lvlJc w:val="left"/>
+      <w:pPr>
+        <w:ind w:left="6828" w:hanging="360"/>
+      </w:pPr>
+      <w:rPr>
+        <w:rFonts w:ascii="Wingdings" w:hAnsi="Wingdings" w:hint="default"/>
+      </w:rPr>
+    </w:lvl>
+  </w:abstractNum>
+  <w:abstractNum w:abstractNumId="25" w15:restartNumberingAfterBreak="0">
     <w:nsid w:val="36EC3986"/>
     <w:multiLevelType w:val="hybridMultilevel"/>
     <w:tmpl w:val="F976A732"/>
@@ -5492,7 +6136,7 @@
       </w:rPr>
     </w:lvl>
   </w:abstractNum>
-  <w:abstractNum w:abstractNumId="24" w15:restartNumberingAfterBreak="0">
+  <w:abstractNum w:abstractNumId="26" w15:restartNumberingAfterBreak="0">
     <w:nsid w:val="3B1A1AF9"/>
     <w:multiLevelType w:val="hybridMultilevel"/>
     <w:tmpl w:val="FB14E622"/>
@@ -5605,7 +6249,7 @@
       </w:rPr>
     </w:lvl>
   </w:abstractNum>
-  <w:abstractNum w:abstractNumId="25" w15:restartNumberingAfterBreak="0">
+  <w:abstractNum w:abstractNumId="27" w15:restartNumberingAfterBreak="0">
     <w:nsid w:val="3DE3657A"/>
     <w:multiLevelType w:val="hybridMultilevel"/>
     <w:tmpl w:val="72A23738"/>
@@ -5718,7 +6362,7 @@
       </w:rPr>
     </w:lvl>
   </w:abstractNum>
-  <w:abstractNum w:abstractNumId="26" w15:restartNumberingAfterBreak="0">
+  <w:abstractNum w:abstractNumId="28" w15:restartNumberingAfterBreak="0">
     <w:nsid w:val="3ED47C59"/>
     <w:multiLevelType w:val="hybridMultilevel"/>
     <w:tmpl w:val="4F8407AC"/>
@@ -5831,7 +6475,7 @@
       </w:rPr>
     </w:lvl>
   </w:abstractNum>
-  <w:abstractNum w:abstractNumId="27" w15:restartNumberingAfterBreak="0">
+  <w:abstractNum w:abstractNumId="29" w15:restartNumberingAfterBreak="0">
     <w:nsid w:val="40D87027"/>
     <w:multiLevelType w:val="multilevel"/>
     <w:tmpl w:val="BC941458"/>
@@ -5944,7 +6588,7 @@
       </w:rPr>
     </w:lvl>
   </w:abstractNum>
-  <w:abstractNum w:abstractNumId="28" w15:restartNumberingAfterBreak="0">
+  <w:abstractNum w:abstractNumId="30" w15:restartNumberingAfterBreak="0">
     <w:nsid w:val="427F53E5"/>
     <w:multiLevelType w:val="multilevel"/>
     <w:tmpl w:val="91588AC4"/>
@@ -6066,7 +6710,7 @@
       </w:rPr>
     </w:lvl>
   </w:abstractNum>
-  <w:abstractNum w:abstractNumId="29" w15:restartNumberingAfterBreak="0">
+  <w:abstractNum w:abstractNumId="31" w15:restartNumberingAfterBreak="0">
     <w:nsid w:val="45AA531E"/>
     <w:multiLevelType w:val="hybridMultilevel"/>
     <w:tmpl w:val="EB98EF42"/>
@@ -6179,7 +6823,7 @@
       </w:rPr>
     </w:lvl>
   </w:abstractNum>
-  <w:abstractNum w:abstractNumId="30" w15:restartNumberingAfterBreak="0">
+  <w:abstractNum w:abstractNumId="32" w15:restartNumberingAfterBreak="0">
     <w:nsid w:val="4770493D"/>
     <w:multiLevelType w:val="multilevel"/>
     <w:tmpl w:val="02DA9E6E"/>
@@ -6292,7 +6936,7 @@
       </w:rPr>
     </w:lvl>
   </w:abstractNum>
-  <w:abstractNum w:abstractNumId="31" w15:restartNumberingAfterBreak="0">
+  <w:abstractNum w:abstractNumId="33" w15:restartNumberingAfterBreak="0">
     <w:nsid w:val="4B18186A"/>
     <w:multiLevelType w:val="multilevel"/>
     <w:tmpl w:val="52C499E8"/>
@@ -6405,7 +7049,120 @@
       </w:rPr>
     </w:lvl>
   </w:abstractNum>
-  <w:abstractNum w:abstractNumId="32" w15:restartNumberingAfterBreak="0">
+  <w:abstractNum w:abstractNumId="34" w15:restartNumberingAfterBreak="0">
+    <w:nsid w:val="4F3A29CA"/>
+    <w:multiLevelType w:val="hybridMultilevel"/>
+    <w:tmpl w:val="BB7611B8"/>
+    <w:lvl w:ilvl="0" w:tplc="04090001">
+      <w:start w:val="1"/>
+      <w:numFmt w:val="bullet"/>
+      <w:lvlText w:val=""/>
+      <w:lvlJc w:val="left"/>
+      <w:pPr>
+        <w:ind w:left="1068" w:hanging="360"/>
+      </w:pPr>
+      <w:rPr>
+        <w:rFonts w:ascii="Symbol" w:hAnsi="Symbol" w:hint="default"/>
+      </w:rPr>
+    </w:lvl>
+    <w:lvl w:ilvl="1" w:tplc="04090003">
+      <w:start w:val="1"/>
+      <w:numFmt w:val="bullet"/>
+      <w:lvlText w:val="o"/>
+      <w:lvlJc w:val="left"/>
+      <w:pPr>
+        <w:ind w:left="1788" w:hanging="360"/>
+      </w:pPr>
+      <w:rPr>
+        <w:rFonts w:ascii="Courier New" w:hAnsi="Courier New" w:cs="Courier New" w:hint="default"/>
+      </w:rPr>
+    </w:lvl>
+    <w:lvl w:ilvl="2" w:tplc="04090005">
+      <w:start w:val="1"/>
+      <w:numFmt w:val="bullet"/>
+      <w:lvlText w:val=""/>
+      <w:lvlJc w:val="left"/>
+      <w:pPr>
+        <w:ind w:left="2508" w:hanging="360"/>
+      </w:pPr>
+      <w:rPr>
+        <w:rFonts w:ascii="Wingdings" w:hAnsi="Wingdings" w:hint="default"/>
+      </w:rPr>
+    </w:lvl>
+    <w:lvl w:ilvl="3" w:tplc="04090001">
+      <w:start w:val="1"/>
+      <w:numFmt w:val="bullet"/>
+      <w:lvlText w:val=""/>
+      <w:lvlJc w:val="left"/>
+      <w:pPr>
+        <w:ind w:left="3228" w:hanging="360"/>
+      </w:pPr>
+      <w:rPr>
+        <w:rFonts w:ascii="Symbol" w:hAnsi="Symbol" w:hint="default"/>
+      </w:rPr>
+    </w:lvl>
+    <w:lvl w:ilvl="4" w:tplc="04090003">
+      <w:start w:val="1"/>
+      <w:numFmt w:val="bullet"/>
+      <w:lvlText w:val="o"/>
+      <w:lvlJc w:val="left"/>
+      <w:pPr>
+        <w:ind w:left="3948" w:hanging="360"/>
+      </w:pPr>
+      <w:rPr>
+        <w:rFonts w:ascii="Courier New" w:hAnsi="Courier New" w:cs="Courier New" w:hint="default"/>
+      </w:rPr>
+    </w:lvl>
+    <w:lvl w:ilvl="5" w:tplc="04090005">
+      <w:start w:val="1"/>
+      <w:numFmt w:val="bullet"/>
+      <w:lvlText w:val=""/>
+      <w:lvlJc w:val="left"/>
+      <w:pPr>
+        <w:ind w:left="4668" w:hanging="360"/>
+      </w:pPr>
+      <w:rPr>
+        <w:rFonts w:ascii="Wingdings" w:hAnsi="Wingdings" w:hint="default"/>
+      </w:rPr>
+    </w:lvl>
+    <w:lvl w:ilvl="6" w:tplc="04090001">
+      <w:start w:val="1"/>
+      <w:numFmt w:val="bullet"/>
+      <w:lvlText w:val=""/>
+      <w:lvlJc w:val="left"/>
+      <w:pPr>
+        <w:ind w:left="5388" w:hanging="360"/>
+      </w:pPr>
+      <w:rPr>
+        <w:rFonts w:ascii="Symbol" w:hAnsi="Symbol" w:hint="default"/>
+      </w:rPr>
+    </w:lvl>
+    <w:lvl w:ilvl="7" w:tplc="04090003">
+      <w:start w:val="1"/>
+      <w:numFmt w:val="bullet"/>
+      <w:lvlText w:val="o"/>
+      <w:lvlJc w:val="left"/>
+      <w:pPr>
+        <w:ind w:left="6108" w:hanging="360"/>
+      </w:pPr>
+      <w:rPr>
+        <w:rFonts w:ascii="Courier New" w:hAnsi="Courier New" w:cs="Courier New" w:hint="default"/>
+      </w:rPr>
+    </w:lvl>
+    <w:lvl w:ilvl="8" w:tplc="04090005">
+      <w:start w:val="1"/>
+      <w:numFmt w:val="bullet"/>
+      <w:lvlText w:val=""/>
+      <w:lvlJc w:val="left"/>
+      <w:pPr>
+        <w:ind w:left="6828" w:hanging="360"/>
+      </w:pPr>
+      <w:rPr>
+        <w:rFonts w:ascii="Wingdings" w:hAnsi="Wingdings" w:hint="default"/>
+      </w:rPr>
+    </w:lvl>
+  </w:abstractNum>
+  <w:abstractNum w:abstractNumId="35" w15:restartNumberingAfterBreak="0">
     <w:nsid w:val="4F511EF7"/>
     <w:multiLevelType w:val="multilevel"/>
     <w:tmpl w:val="02DA9E6E"/>
@@ -6518,7 +7275,7 @@
       </w:rPr>
     </w:lvl>
   </w:abstractNum>
-  <w:abstractNum w:abstractNumId="33" w15:restartNumberingAfterBreak="0">
+  <w:abstractNum w:abstractNumId="36" w15:restartNumberingAfterBreak="0">
     <w:nsid w:val="534848C6"/>
     <w:multiLevelType w:val="multilevel"/>
     <w:tmpl w:val="4496C43E"/>
@@ -6631,7 +7388,7 @@
       </w:rPr>
     </w:lvl>
   </w:abstractNum>
-  <w:abstractNum w:abstractNumId="34" w15:restartNumberingAfterBreak="0">
+  <w:abstractNum w:abstractNumId="37" w15:restartNumberingAfterBreak="0">
     <w:nsid w:val="547D04A9"/>
     <w:multiLevelType w:val="hybridMultilevel"/>
     <w:tmpl w:val="E6AE44A8"/>
@@ -6744,7 +7501,7 @@
       </w:rPr>
     </w:lvl>
   </w:abstractNum>
-  <w:abstractNum w:abstractNumId="35" w15:restartNumberingAfterBreak="0">
+  <w:abstractNum w:abstractNumId="38" w15:restartNumberingAfterBreak="0">
     <w:nsid w:val="58B147D2"/>
     <w:multiLevelType w:val="multilevel"/>
     <w:tmpl w:val="7DFA4D3E"/>
@@ -6857,7 +7614,7 @@
       </w:rPr>
     </w:lvl>
   </w:abstractNum>
-  <w:abstractNum w:abstractNumId="36" w15:restartNumberingAfterBreak="0">
+  <w:abstractNum w:abstractNumId="39" w15:restartNumberingAfterBreak="0">
     <w:nsid w:val="58EF106F"/>
     <w:multiLevelType w:val="multilevel"/>
     <w:tmpl w:val="3C7CDE22"/>
@@ -6970,7 +7727,120 @@
       </w:rPr>
     </w:lvl>
   </w:abstractNum>
-  <w:abstractNum w:abstractNumId="37" w15:restartNumberingAfterBreak="0">
+  <w:abstractNum w:abstractNumId="40" w15:restartNumberingAfterBreak="0">
+    <w:nsid w:val="59195F2A"/>
+    <w:multiLevelType w:val="hybridMultilevel"/>
+    <w:tmpl w:val="7A3858F0"/>
+    <w:lvl w:ilvl="0" w:tplc="04090001">
+      <w:start w:val="1"/>
+      <w:numFmt w:val="bullet"/>
+      <w:lvlText w:val=""/>
+      <w:lvlJc w:val="left"/>
+      <w:pPr>
+        <w:ind w:left="1068" w:hanging="360"/>
+      </w:pPr>
+      <w:rPr>
+        <w:rFonts w:ascii="Symbol" w:hAnsi="Symbol" w:hint="default"/>
+      </w:rPr>
+    </w:lvl>
+    <w:lvl w:ilvl="1" w:tplc="04090003">
+      <w:start w:val="1"/>
+      <w:numFmt w:val="bullet"/>
+      <w:lvlText w:val="o"/>
+      <w:lvlJc w:val="left"/>
+      <w:pPr>
+        <w:ind w:left="1788" w:hanging="360"/>
+      </w:pPr>
+      <w:rPr>
+        <w:rFonts w:ascii="Courier New" w:hAnsi="Courier New" w:cs="Courier New" w:hint="default"/>
+      </w:rPr>
+    </w:lvl>
+    <w:lvl w:ilvl="2" w:tplc="04090005">
+      <w:start w:val="1"/>
+      <w:numFmt w:val="bullet"/>
+      <w:lvlText w:val=""/>
+      <w:lvlJc w:val="left"/>
+      <w:pPr>
+        <w:ind w:left="2508" w:hanging="360"/>
+      </w:pPr>
+      <w:rPr>
+        <w:rFonts w:ascii="Wingdings" w:hAnsi="Wingdings" w:hint="default"/>
+      </w:rPr>
+    </w:lvl>
+    <w:lvl w:ilvl="3" w:tplc="04090001">
+      <w:start w:val="1"/>
+      <w:numFmt w:val="bullet"/>
+      <w:lvlText w:val=""/>
+      <w:lvlJc w:val="left"/>
+      <w:pPr>
+        <w:ind w:left="3228" w:hanging="360"/>
+      </w:pPr>
+      <w:rPr>
+        <w:rFonts w:ascii="Symbol" w:hAnsi="Symbol" w:hint="default"/>
+      </w:rPr>
+    </w:lvl>
+    <w:lvl w:ilvl="4" w:tplc="04090003">
+      <w:start w:val="1"/>
+      <w:numFmt w:val="bullet"/>
+      <w:lvlText w:val="o"/>
+      <w:lvlJc w:val="left"/>
+      <w:pPr>
+        <w:ind w:left="3948" w:hanging="360"/>
+      </w:pPr>
+      <w:rPr>
+        <w:rFonts w:ascii="Courier New" w:hAnsi="Courier New" w:cs="Courier New" w:hint="default"/>
+      </w:rPr>
+    </w:lvl>
+    <w:lvl w:ilvl="5" w:tplc="04090005">
+      <w:start w:val="1"/>
+      <w:numFmt w:val="bullet"/>
+      <w:lvlText w:val=""/>
+      <w:lvlJc w:val="left"/>
+      <w:pPr>
+        <w:ind w:left="4668" w:hanging="360"/>
+      </w:pPr>
+      <w:rPr>
+        <w:rFonts w:ascii="Wingdings" w:hAnsi="Wingdings" w:hint="default"/>
+      </w:rPr>
+    </w:lvl>
+    <w:lvl w:ilvl="6" w:tplc="04090001">
+      <w:start w:val="1"/>
+      <w:numFmt w:val="bullet"/>
+      <w:lvlText w:val=""/>
+      <w:lvlJc w:val="left"/>
+      <w:pPr>
+        <w:ind w:left="5388" w:hanging="360"/>
+      </w:pPr>
+      <w:rPr>
+        <w:rFonts w:ascii="Symbol" w:hAnsi="Symbol" w:hint="default"/>
+      </w:rPr>
+    </w:lvl>
+    <w:lvl w:ilvl="7" w:tplc="04090003">
+      <w:start w:val="1"/>
+      <w:numFmt w:val="bullet"/>
+      <w:lvlText w:val="o"/>
+      <w:lvlJc w:val="left"/>
+      <w:pPr>
+        <w:ind w:left="6108" w:hanging="360"/>
+      </w:pPr>
+      <w:rPr>
+        <w:rFonts w:ascii="Courier New" w:hAnsi="Courier New" w:cs="Courier New" w:hint="default"/>
+      </w:rPr>
+    </w:lvl>
+    <w:lvl w:ilvl="8" w:tplc="04090005">
+      <w:start w:val="1"/>
+      <w:numFmt w:val="bullet"/>
+      <w:lvlText w:val=""/>
+      <w:lvlJc w:val="left"/>
+      <w:pPr>
+        <w:ind w:left="6828" w:hanging="360"/>
+      </w:pPr>
+      <w:rPr>
+        <w:rFonts w:ascii="Wingdings" w:hAnsi="Wingdings" w:hint="default"/>
+      </w:rPr>
+    </w:lvl>
+  </w:abstractNum>
+  <w:abstractNum w:abstractNumId="41" w15:restartNumberingAfterBreak="0">
     <w:nsid w:val="5DFA130F"/>
     <w:multiLevelType w:val="multilevel"/>
     <w:tmpl w:val="87A07E14"/>
@@ -7092,7 +7962,7 @@
       </w:rPr>
     </w:lvl>
   </w:abstractNum>
-  <w:abstractNum w:abstractNumId="38" w15:restartNumberingAfterBreak="0">
+  <w:abstractNum w:abstractNumId="42" w15:restartNumberingAfterBreak="0">
     <w:nsid w:val="64C52198"/>
     <w:multiLevelType w:val="hybridMultilevel"/>
     <w:tmpl w:val="0DE8C40E"/>
@@ -7205,7 +8075,7 @@
       </w:rPr>
     </w:lvl>
   </w:abstractNum>
-  <w:abstractNum w:abstractNumId="39" w15:restartNumberingAfterBreak="0">
+  <w:abstractNum w:abstractNumId="43" w15:restartNumberingAfterBreak="0">
     <w:nsid w:val="6A5346F0"/>
     <w:multiLevelType w:val="hybridMultilevel"/>
     <w:tmpl w:val="59CA065C"/>
@@ -7318,7 +8188,7 @@
       </w:rPr>
     </w:lvl>
   </w:abstractNum>
-  <w:abstractNum w:abstractNumId="40" w15:restartNumberingAfterBreak="0">
+  <w:abstractNum w:abstractNumId="44" w15:restartNumberingAfterBreak="0">
     <w:nsid w:val="6D9A09B7"/>
     <w:multiLevelType w:val="hybridMultilevel"/>
     <w:tmpl w:val="CFC43A68"/>
@@ -7431,7 +8301,7 @@
       </w:rPr>
     </w:lvl>
   </w:abstractNum>
-  <w:abstractNum w:abstractNumId="41" w15:restartNumberingAfterBreak="0">
+  <w:abstractNum w:abstractNumId="45" w15:restartNumberingAfterBreak="0">
     <w:nsid w:val="6ED82F35"/>
     <w:multiLevelType w:val="multilevel"/>
     <w:tmpl w:val="9C4EE8F2"/>
@@ -7544,7 +8414,7 @@
       </w:rPr>
     </w:lvl>
   </w:abstractNum>
-  <w:abstractNum w:abstractNumId="42" w15:restartNumberingAfterBreak="0">
+  <w:abstractNum w:abstractNumId="46" w15:restartNumberingAfterBreak="0">
     <w:nsid w:val="71935BA6"/>
     <w:multiLevelType w:val="multilevel"/>
     <w:tmpl w:val="DA6AD4E2"/>
@@ -7657,7 +8527,7 @@
       </w:rPr>
     </w:lvl>
   </w:abstractNum>
-  <w:abstractNum w:abstractNumId="43" w15:restartNumberingAfterBreak="0">
+  <w:abstractNum w:abstractNumId="47" w15:restartNumberingAfterBreak="0">
     <w:nsid w:val="7393232A"/>
     <w:multiLevelType w:val="hybridMultilevel"/>
     <w:tmpl w:val="95E62B16"/>
@@ -7770,7 +8640,7 @@
       </w:rPr>
     </w:lvl>
   </w:abstractNum>
-  <w:abstractNum w:abstractNumId="44" w15:restartNumberingAfterBreak="0">
+  <w:abstractNum w:abstractNumId="48" w15:restartNumberingAfterBreak="0">
     <w:nsid w:val="74AA67CB"/>
     <w:multiLevelType w:val="multilevel"/>
     <w:tmpl w:val="52C499E8"/>
@@ -7883,7 +8753,7 @@
       </w:rPr>
     </w:lvl>
   </w:abstractNum>
-  <w:abstractNum w:abstractNumId="45" w15:restartNumberingAfterBreak="0">
+  <w:abstractNum w:abstractNumId="49" w15:restartNumberingAfterBreak="0">
     <w:nsid w:val="7A0D19C8"/>
     <w:multiLevelType w:val="multilevel"/>
     <w:tmpl w:val="52C499E8"/>
@@ -7996,7 +8866,7 @@
       </w:rPr>
     </w:lvl>
   </w:abstractNum>
-  <w:abstractNum w:abstractNumId="46" w15:restartNumberingAfterBreak="0">
+  <w:abstractNum w:abstractNumId="50" w15:restartNumberingAfterBreak="0">
     <w:nsid w:val="7B0A7FD6"/>
     <w:multiLevelType w:val="multilevel"/>
     <w:tmpl w:val="DA6AD4E2"/>
@@ -8109,7 +8979,7 @@
       </w:rPr>
     </w:lvl>
   </w:abstractNum>
-  <w:abstractNum w:abstractNumId="47" w15:restartNumberingAfterBreak="0">
+  <w:abstractNum w:abstractNumId="51" w15:restartNumberingAfterBreak="0">
     <w:nsid w:val="7D2535CE"/>
     <w:multiLevelType w:val="hybridMultilevel"/>
     <w:tmpl w:val="BE2C5462"/>
@@ -8222,7 +9092,7 @@
       </w:rPr>
     </w:lvl>
   </w:abstractNum>
-  <w:abstractNum w:abstractNumId="48" w15:restartNumberingAfterBreak="0">
+  <w:abstractNum w:abstractNumId="52" w15:restartNumberingAfterBreak="0">
     <w:nsid w:val="7D4771D5"/>
     <w:multiLevelType w:val="multilevel"/>
     <w:tmpl w:val="AF04D38C"/>
@@ -8335,7 +9205,7 @@
       </w:rPr>
     </w:lvl>
   </w:abstractNum>
-  <w:abstractNum w:abstractNumId="49" w15:restartNumberingAfterBreak="0">
+  <w:abstractNum w:abstractNumId="53" w15:restartNumberingAfterBreak="0">
     <w:nsid w:val="7FB214A7"/>
     <w:multiLevelType w:val="multilevel"/>
     <w:tmpl w:val="F9BE7D26"/>
@@ -8452,10 +9322,10 @@
     <w:abstractNumId w:val="16"/>
   </w:num>
   <w:num w:numId="2" w16cid:durableId="1936010628">
-    <w:abstractNumId w:val="23"/>
+    <w:abstractNumId w:val="25"/>
   </w:num>
   <w:num w:numId="3" w16cid:durableId="481047597">
-    <w:abstractNumId w:val="43"/>
+    <w:abstractNumId w:val="47"/>
   </w:num>
   <w:num w:numId="4" w16cid:durableId="979043051">
     <w:abstractNumId w:val="0"/>
@@ -8464,19 +9334,19 @@
     <w:abstractNumId w:val="7"/>
   </w:num>
   <w:num w:numId="6" w16cid:durableId="1470397733">
-    <w:abstractNumId w:val="40"/>
+    <w:abstractNumId w:val="44"/>
   </w:num>
   <w:num w:numId="7" w16cid:durableId="1804421975">
-    <w:abstractNumId w:val="26"/>
+    <w:abstractNumId w:val="28"/>
   </w:num>
   <w:num w:numId="8" w16cid:durableId="1269309944">
-    <w:abstractNumId w:val="34"/>
+    <w:abstractNumId w:val="37"/>
   </w:num>
   <w:num w:numId="9" w16cid:durableId="354233326">
     <w:abstractNumId w:val="10"/>
   </w:num>
   <w:num w:numId="10" w16cid:durableId="1737164535">
-    <w:abstractNumId w:val="47"/>
+    <w:abstractNumId w:val="51"/>
   </w:num>
   <w:num w:numId="11" w16cid:durableId="1866476427">
     <w:abstractNumId w:val="8"/>
@@ -8485,22 +9355,22 @@
     <w:abstractNumId w:val="5"/>
   </w:num>
   <w:num w:numId="13" w16cid:durableId="1772504238">
-    <w:abstractNumId w:val="36"/>
+    <w:abstractNumId w:val="39"/>
   </w:num>
   <w:num w:numId="14" w16cid:durableId="1749690601">
-    <w:abstractNumId w:val="49"/>
+    <w:abstractNumId w:val="53"/>
   </w:num>
   <w:num w:numId="15" w16cid:durableId="1169905324">
-    <w:abstractNumId w:val="19"/>
+    <w:abstractNumId w:val="20"/>
   </w:num>
   <w:num w:numId="16" w16cid:durableId="1079909143">
-    <w:abstractNumId w:val="33"/>
+    <w:abstractNumId w:val="36"/>
   </w:num>
   <w:num w:numId="17" w16cid:durableId="1521040639">
     <w:abstractNumId w:val="11"/>
   </w:num>
   <w:num w:numId="18" w16cid:durableId="1473913316">
-    <w:abstractNumId w:val="27"/>
+    <w:abstractNumId w:val="29"/>
   </w:num>
   <w:num w:numId="19" w16cid:durableId="495655895">
     <w:abstractNumId w:val="4"/>
@@ -8509,28 +9379,28 @@
     <w:abstractNumId w:val="3"/>
   </w:num>
   <w:num w:numId="21" w16cid:durableId="1408069427">
-    <w:abstractNumId w:val="24"/>
+    <w:abstractNumId w:val="26"/>
   </w:num>
   <w:num w:numId="22" w16cid:durableId="1708556171">
     <w:abstractNumId w:val="9"/>
   </w:num>
   <w:num w:numId="23" w16cid:durableId="1291394727">
-    <w:abstractNumId w:val="48"/>
+    <w:abstractNumId w:val="52"/>
   </w:num>
   <w:num w:numId="24" w16cid:durableId="1814834951">
-    <w:abstractNumId w:val="41"/>
+    <w:abstractNumId w:val="45"/>
   </w:num>
   <w:num w:numId="25" w16cid:durableId="1172796351">
-    <w:abstractNumId w:val="46"/>
+    <w:abstractNumId w:val="50"/>
   </w:num>
   <w:num w:numId="26" w16cid:durableId="2105035077">
-    <w:abstractNumId w:val="45"/>
+    <w:abstractNumId w:val="49"/>
   </w:num>
   <w:num w:numId="27" w16cid:durableId="2143766311">
-    <w:abstractNumId w:val="25"/>
+    <w:abstractNumId w:val="27"/>
   </w:num>
   <w:num w:numId="28" w16cid:durableId="2016372834">
-    <w:abstractNumId w:val="44"/>
+    <w:abstractNumId w:val="48"/>
   </w:num>
   <w:num w:numId="29" w16cid:durableId="959920931">
     <w:abstractNumId w:val="14"/>
@@ -8539,28 +9409,28 @@
     <w:abstractNumId w:val="1"/>
   </w:num>
   <w:num w:numId="31" w16cid:durableId="1288197989">
-    <w:abstractNumId w:val="31"/>
+    <w:abstractNumId w:val="33"/>
   </w:num>
   <w:num w:numId="32" w16cid:durableId="1274703985">
-    <w:abstractNumId w:val="21"/>
+    <w:abstractNumId w:val="22"/>
   </w:num>
   <w:num w:numId="33" w16cid:durableId="547034599">
-    <w:abstractNumId w:val="22"/>
+    <w:abstractNumId w:val="23"/>
   </w:num>
   <w:num w:numId="34" w16cid:durableId="87971850">
-    <w:abstractNumId w:val="35"/>
+    <w:abstractNumId w:val="38"/>
   </w:num>
   <w:num w:numId="35" w16cid:durableId="906914901">
     <w:abstractNumId w:val="15"/>
   </w:num>
   <w:num w:numId="36" w16cid:durableId="272979355">
-    <w:abstractNumId w:val="20"/>
+    <w:abstractNumId w:val="21"/>
   </w:num>
   <w:num w:numId="37" w16cid:durableId="11424522">
     <w:abstractNumId w:val="13"/>
   </w:num>
   <w:num w:numId="38" w16cid:durableId="1972326178">
-    <w:abstractNumId w:val="37"/>
+    <w:abstractNumId w:val="41"/>
   </w:num>
   <w:num w:numId="39" w16cid:durableId="1205219330">
     <w:abstractNumId w:val="6"/>
@@ -8569,34 +9439,82 @@
     <w:abstractNumId w:val="12"/>
   </w:num>
   <w:num w:numId="41" w16cid:durableId="1414626930">
-    <w:abstractNumId w:val="30"/>
+    <w:abstractNumId w:val="32"/>
   </w:num>
   <w:num w:numId="42" w16cid:durableId="1414667817">
-    <w:abstractNumId w:val="32"/>
+    <w:abstractNumId w:val="35"/>
   </w:num>
   <w:num w:numId="43" w16cid:durableId="1754356353">
     <w:abstractNumId w:val="2"/>
   </w:num>
   <w:num w:numId="44" w16cid:durableId="1733234453">
-    <w:abstractNumId w:val="17"/>
+    <w:abstractNumId w:val="18"/>
   </w:num>
   <w:num w:numId="45" w16cid:durableId="1544364767">
+    <w:abstractNumId w:val="46"/>
+  </w:num>
+  <w:num w:numId="46" w16cid:durableId="823664049">
+    <w:abstractNumId w:val="30"/>
+  </w:num>
+  <w:num w:numId="47" w16cid:durableId="1961260200">
+    <w:abstractNumId w:val="19"/>
+  </w:num>
+  <w:num w:numId="48" w16cid:durableId="1003556699">
+    <w:abstractNumId w:val="43"/>
+  </w:num>
+  <w:num w:numId="49" w16cid:durableId="326789857">
+    <w:abstractNumId w:val="31"/>
+  </w:num>
+  <w:num w:numId="50" w16cid:durableId="1564481847">
     <w:abstractNumId w:val="42"/>
   </w:num>
-  <w:num w:numId="46" w16cid:durableId="823664049">
-    <w:abstractNumId w:val="28"/>
+  <w:num w:numId="51" w16cid:durableId="210963828">
+    <w:abstractNumId w:val="24"/>
+    <w:lvlOverride w:ilvl="0"/>
+    <w:lvlOverride w:ilvl="1"/>
+    <w:lvlOverride w:ilvl="2"/>
+    <w:lvlOverride w:ilvl="3"/>
+    <w:lvlOverride w:ilvl="4"/>
+    <w:lvlOverride w:ilvl="5"/>
+    <w:lvlOverride w:ilvl="6"/>
+    <w:lvlOverride w:ilvl="7"/>
+    <w:lvlOverride w:ilvl="8"/>
   </w:num>
-  <w:num w:numId="47" w16cid:durableId="1961260200">
-    <w:abstractNumId w:val="18"/>
+  <w:num w:numId="52" w16cid:durableId="1188257196">
+    <w:abstractNumId w:val="40"/>
+    <w:lvlOverride w:ilvl="0"/>
+    <w:lvlOverride w:ilvl="1"/>
+    <w:lvlOverride w:ilvl="2"/>
+    <w:lvlOverride w:ilvl="3"/>
+    <w:lvlOverride w:ilvl="4"/>
+    <w:lvlOverride w:ilvl="5"/>
+    <w:lvlOverride w:ilvl="6"/>
+    <w:lvlOverride w:ilvl="7"/>
+    <w:lvlOverride w:ilvl="8"/>
   </w:num>
-  <w:num w:numId="48" w16cid:durableId="1003556699">
-    <w:abstractNumId w:val="39"/>
+  <w:num w:numId="53" w16cid:durableId="1587811413">
+    <w:abstractNumId w:val="34"/>
+    <w:lvlOverride w:ilvl="0"/>
+    <w:lvlOverride w:ilvl="1"/>
+    <w:lvlOverride w:ilvl="2"/>
+    <w:lvlOverride w:ilvl="3"/>
+    <w:lvlOverride w:ilvl="4"/>
+    <w:lvlOverride w:ilvl="5"/>
+    <w:lvlOverride w:ilvl="6"/>
+    <w:lvlOverride w:ilvl="7"/>
+    <w:lvlOverride w:ilvl="8"/>
   </w:num>
-  <w:num w:numId="49" w16cid:durableId="326789857">
-    <w:abstractNumId w:val="29"/>
-  </w:num>
-  <w:num w:numId="50" w16cid:durableId="1564481847">
-    <w:abstractNumId w:val="38"/>
+  <w:num w:numId="54" w16cid:durableId="589387371">
+    <w:abstractNumId w:val="17"/>
+    <w:lvlOverride w:ilvl="0"/>
+    <w:lvlOverride w:ilvl="1"/>
+    <w:lvlOverride w:ilvl="2"/>
+    <w:lvlOverride w:ilvl="3"/>
+    <w:lvlOverride w:ilvl="4"/>
+    <w:lvlOverride w:ilvl="5"/>
+    <w:lvlOverride w:ilvl="6"/>
+    <w:lvlOverride w:ilvl="7"/>
+    <w:lvlOverride w:ilvl="8"/>
   </w:num>
 </w:numbering>
 </file>
@@ -9182,7 +10100,7 @@
       <w:u w:val="single"/>
     </w:rPr>
   </w:style>
-  <w:style w:type="character" w:styleId="Hyperlien">
+  <w:style w:type="character" w:styleId="Lienhypertexte">
     <w:name w:val="Hyperlink"/>
     <w:basedOn w:val="Policepardfaut"/>
     <w:uiPriority w:val="99"/>
@@ -9430,7 +10348,7 @@
       </w:tblBorders>
     </w:tblPr>
   </w:style>
-  <w:style w:type="table" w:styleId="TableauGrille1clair-Accentuation1">
+  <w:style w:type="table" w:styleId="TableauGrille1Clair-Accentuation1">
     <w:name w:val="Grid Table 1 Light Accent 1"/>
     <w:basedOn w:val="TableauNormal"/>
     <w:uiPriority w:val="46"/>

</xml_diff>

<commit_message>
Ajout d'autres modifications dans le word
</commit_message>
<xml_diff>
--- a/Gabarit_Analyse.docx
+++ b/Gabarit_Analyse.docx
@@ -1545,7 +1545,7 @@
     <w:p/>
     <w:p>
       <w:r>
-        <w:t>Voici un historique des modifications apportées à ce document entre ses différentes versions.</w:t>
+        <w:t>Voici une chronologie des modifications effectuées sur ce document au fil de ses différentes versions.</w:t>
       </w:r>
     </w:p>
     <w:p/>
@@ -1718,7 +1718,13 @@
               <w:cnfStyle w:val="000000000000" w:firstRow="0" w:lastRow="0" w:firstColumn="0" w:lastColumn="0" w:oddVBand="0" w:evenVBand="0" w:oddHBand="0" w:evenHBand="0" w:firstRowFirstColumn="0" w:firstRowLastColumn="0" w:lastRowFirstColumn="0" w:lastRowLastColumn="0"/>
             </w:pPr>
             <w:r>
-              <w:t>Ajout de la modélisation et l’interface.</w:t>
+              <w:t>Ajout de la modélisation logique, l’interface et les clés de lecture</w:t>
+            </w:r>
+            <w:r>
+              <w:t xml:space="preserve"> et quelques petites modifications</w:t>
+            </w:r>
+            <w:r>
+              <w:t>.</w:t>
             </w:r>
           </w:p>
         </w:tc>
@@ -1923,14 +1929,12 @@
         </w:rPr>
         <w:t xml:space="preserve">électroniques en ligne. L’utilisateur peut créer un compte, s’inscrire pour leur permettre à ajouter des produits dans leur panier. Chez Tech2Buy, vous pouvez acheter </w:t>
       </w:r>
-      <w:proofErr w:type="gramStart"/>
       <w:r>
         <w:rPr>
           <w:lang w:val="fr-CA"/>
         </w:rPr>
-        <w:t>des équipements technologique</w:t>
-      </w:r>
-      <w:proofErr w:type="gramEnd"/>
+        <w:t>des équipements technologiques</w:t>
+      </w:r>
       <w:r>
         <w:rPr>
           <w:lang w:val="fr-CA"/>
@@ -2127,36 +2131,13 @@
     <w:p/>
     <w:p>
       <w:r>
-        <w:t>Voici un modèle de la base de donné</w:t>
-      </w:r>
-      <w:r>
-        <w:t>es, réalisé à l’aide de la notation standard d’Oracle.</w:t>
+        <w:t xml:space="preserve">Notre modèle de la base de données ci-dessous est crée </w:t>
+      </w:r>
+      <w:r>
+        <w:t>grâce à Oracle. Ce dernier représente les concepts nécessaires pour notre projet site web TECH2BUY et aussi ils servent pour la base de données. En bref, ce modèle logique permet de montrer une bonne compréhension de notre projet.</w:t>
       </w:r>
     </w:p>
     <w:p/>
-    <w:p>
-      <w:r>
-        <w:t>Ce modèle tente de couvrir les concepts</w:t>
-      </w:r>
-      <w:r>
-        <w:t xml:space="preserve"> essentiels du projet </w:t>
-      </w:r>
-      <w:r>
-        <w:t>XXX</w:t>
-      </w:r>
-      <w:r>
-        <w:t>, d’en couvrir les grandes lignes. Ces différents concepts sont, pour nous, également la façon dont nous stockerons les données du programme, à l’aide d’une base de données.</w:t>
-      </w:r>
-    </w:p>
-    <w:p/>
-    <w:p>
-      <w:r>
-        <w:t xml:space="preserve">Normalement, </w:t>
-      </w:r>
-      <w:r>
-        <w:t>tout concept important pour le déroulement du projet devrait se retrouver ici, ce qui vous permet d’avoir une vision d’ensemble en un coup d’œil rapide sur notre compréhension des différents aspects nécessaires au projet.</w:t>
-      </w:r>
-    </w:p>
     <w:p>
       <w:r>
         <w:rPr>
@@ -2227,48 +2208,11 @@
         </w:drawing>
       </w:r>
     </w:p>
-    <w:p>
-      <w:r>
-        <w:lastRenderedPageBreak/>
-        <w:t xml:space="preserve">Nous avons ici séparé, à l’aide de couleurs, notre diagramme pour isoler les deux concepts </w:t>
-      </w:r>
-      <w:r>
-        <w:t xml:space="preserve">importants </w:t>
-      </w:r>
-      <w:r>
-        <w:t>qui ressortent dans le projet </w:t>
-      </w:r>
-      <w:r>
-        <w:t>soit</w:t>
-      </w:r>
-      <w:r>
-        <w:t>: les horaires d’un côté, et les employés de l’autre.</w:t>
-      </w:r>
-    </w:p>
     <w:p/>
     <w:p>
       <w:pPr>
         <w:keepNext/>
       </w:pPr>
-    </w:p>
-    <w:p>
-      <w:pPr>
-        <w:pStyle w:val="Lgende"/>
-      </w:pPr>
-      <w:r>
-        <w:t xml:space="preserve">Figure </w:t>
-      </w:r>
-      <w:fldSimple w:instr=" SEQ Figure \* ARABIC ">
-        <w:r>
-          <w:rPr>
-            <w:noProof/>
-          </w:rPr>
-          <w:t>2</w:t>
-        </w:r>
-      </w:fldSimple>
-      <w:r>
-        <w:t xml:space="preserve"> : diagramme d'entités-relations</w:t>
-      </w:r>
     </w:p>
     <w:p>
       <w:pPr>
@@ -2314,6 +2258,7 @@
         <w:spacing w:after="400" w:line="312" w:lineRule="auto"/>
       </w:pPr>
       <w:r>
+        <w:lastRenderedPageBreak/>
         <w:t>Peut avoir un commentaire</w:t>
       </w:r>
     </w:p>
@@ -2573,8 +2518,15 @@
     <w:p>
       <w:pPr>
         <w:pStyle w:val="Paragraphedeliste"/>
-        <w:ind w:left="0"/>
-      </w:pPr>
+        <w:numPr>
+          <w:ilvl w:val="0"/>
+          <w:numId w:val="54"/>
+        </w:numPr>
+        <w:spacing w:after="400" w:line="312" w:lineRule="auto"/>
+      </w:pPr>
+      <w:r>
+        <w:t>Doit appartenir au paiement</w:t>
+      </w:r>
     </w:p>
     <w:p>
       <w:pPr>
@@ -2586,8 +2538,12 @@
         <w:spacing w:after="400" w:line="312" w:lineRule="auto"/>
       </w:pPr>
       <w:r>
-        <w:lastRenderedPageBreak/>
-        <w:t>Doit appartenir au paiement</w:t>
+        <w:t>Doit appartenir au l’utilisateur</w:t>
+      </w:r>
+    </w:p>
+    <w:p>
+      <w:r>
+        <w:t>Catégorie du produit :</w:t>
       </w:r>
     </w:p>
     <w:p>
@@ -2600,13 +2556,29 @@
         <w:spacing w:after="400" w:line="312" w:lineRule="auto"/>
       </w:pPr>
       <w:r>
-        <w:t>Doit appartenir au l’utilisateur</w:t>
-      </w:r>
-    </w:p>
-    <w:p>
-      <w:r>
-        <w:t>Catégorie du produit :</w:t>
-      </w:r>
+        <w:t>Doit avoir un produit</w:t>
+      </w:r>
+    </w:p>
+    <w:p>
+      <w:pPr>
+        <w:pStyle w:val="Paragraphedeliste"/>
+        <w:ind w:left="0"/>
+      </w:pPr>
+    </w:p>
+    <w:p>
+      <w:pPr>
+        <w:pStyle w:val="Paragraphedeliste"/>
+        <w:ind w:left="0"/>
+      </w:pPr>
+      <w:r>
+        <w:t>Adresse de livraison :</w:t>
+      </w:r>
+    </w:p>
+    <w:p>
+      <w:pPr>
+        <w:pStyle w:val="Paragraphedeliste"/>
+        <w:ind w:left="0"/>
+      </w:pPr>
     </w:p>
     <w:p>
       <w:pPr>
@@ -2618,29 +2590,8 @@
         <w:spacing w:after="400" w:line="312" w:lineRule="auto"/>
       </w:pPr>
       <w:r>
-        <w:t>Doit avoir un produit</w:t>
-      </w:r>
-    </w:p>
-    <w:p>
-      <w:pPr>
-        <w:pStyle w:val="Paragraphedeliste"/>
-        <w:ind w:left="0"/>
-      </w:pPr>
-    </w:p>
-    <w:p>
-      <w:pPr>
-        <w:pStyle w:val="Paragraphedeliste"/>
-        <w:ind w:left="0"/>
-      </w:pPr>
-      <w:r>
-        <w:t>Adresse de livraison :</w:t>
-      </w:r>
-    </w:p>
-    <w:p>
-      <w:pPr>
-        <w:pStyle w:val="Paragraphedeliste"/>
-        <w:ind w:left="0"/>
-      </w:pPr>
+        <w:t>Doit appartenir à la commande</w:t>
+      </w:r>
     </w:p>
     <w:p>
       <w:pPr>
@@ -2652,19 +2603,7 @@
         <w:spacing w:after="400" w:line="312" w:lineRule="auto"/>
       </w:pPr>
       <w:r>
-        <w:t>Doit appartenir à la commande</w:t>
-      </w:r>
-    </w:p>
-    <w:p>
-      <w:pPr>
-        <w:pStyle w:val="Paragraphedeliste"/>
-        <w:numPr>
-          <w:ilvl w:val="0"/>
-          <w:numId w:val="54"/>
-        </w:numPr>
-        <w:spacing w:after="400" w:line="312" w:lineRule="auto"/>
-      </w:pPr>
-      <w:r>
+        <w:lastRenderedPageBreak/>
         <w:t>Doit appartenir au l’utilisateur</w:t>
       </w:r>
     </w:p>
@@ -2693,48 +2632,35 @@
     <w:p/>
     <w:p>
       <w:r>
-        <w:t>Voici quelques exemples de ce à quoi pourrait ressemb</w:t>
-      </w:r>
-      <w:r>
-        <w:t>ler l’interface d’utilisation du nouveau module</w:t>
-      </w:r>
-      <w:r>
-        <w:t>.</w:t>
-      </w:r>
-    </w:p>
-    <w:p/>
-    <w:p>
-      <w:pPr>
-        <w:rPr>
-          <w:i/>
-        </w:rPr>
-      </w:pPr>
-      <w:r>
-        <w:rPr>
-          <w:i/>
-        </w:rPr>
-        <w:t>À noter que ces images ne sont que des exemples et ne reflètent aucunement la version finale du produit.</w:t>
-      </w:r>
-    </w:p>
-    <w:p/>
-    <w:p>
-      <w:pPr>
-        <w:keepNext/>
-      </w:pPr>
-    </w:p>
-    <w:p>
-      <w:pPr>
-        <w:keepNext/>
-      </w:pPr>
+        <w:t>Voici une représentation de l’interface de nos pages de notre site web TECH2BUY :</w:t>
+      </w:r>
+    </w:p>
+    <w:p>
       <w:r>
         <w:rPr>
           <w:noProof/>
         </w:rPr>
         <w:drawing>
-          <wp:inline distT="0" distB="0" distL="0" distR="0" wp14:anchorId="5A13F8D4" wp14:editId="17744F35">
-            <wp:extent cx="5486400" cy="3078480"/>
-            <wp:effectExtent l="0" t="0" r="0" b="7620"/>
-            <wp:docPr id="282219317" name="Image 1"/>
+          <wp:anchor distT="0" distB="0" distL="114300" distR="114300" simplePos="0" relativeHeight="251660288" behindDoc="1" locked="0" layoutInCell="1" allowOverlap="1" wp14:anchorId="648605AF" wp14:editId="50E58C8A">
+            <wp:simplePos x="0" y="0"/>
+            <wp:positionH relativeFrom="column">
+              <wp:posOffset>-121920</wp:posOffset>
+            </wp:positionH>
+            <wp:positionV relativeFrom="paragraph">
+              <wp:posOffset>66675</wp:posOffset>
+            </wp:positionV>
+            <wp:extent cx="4602480" cy="2581910"/>
+            <wp:effectExtent l="0" t="0" r="7620" b="8890"/>
+            <wp:wrapTight wrapText="bothSides">
+              <wp:wrapPolygon edited="0">
+                <wp:start x="0" y="0"/>
+                <wp:lineTo x="0" y="21515"/>
+                <wp:lineTo x="21546" y="21515"/>
+                <wp:lineTo x="21546" y="0"/>
+                <wp:lineTo x="0" y="0"/>
+              </wp:wrapPolygon>
+            </wp:wrapTight>
+            <wp:docPr id="282219317" name="Image 1" descr="Une image contenant texte, ordinateur, capture d’écran, dessin humoristique&#10;&#10;Description générée automatiquement"/>
             <wp:cNvGraphicFramePr>
               <a:graphicFrameLocks xmlns:a="http://schemas.openxmlformats.org/drawingml/2006/main" noChangeAspect="1"/>
             </wp:cNvGraphicFramePr>
@@ -2742,11 +2668,17 @@
               <a:graphicData uri="http://schemas.openxmlformats.org/drawingml/2006/picture">
                 <pic:pic xmlns:pic="http://schemas.openxmlformats.org/drawingml/2006/picture">
                   <pic:nvPicPr>
-                    <pic:cNvPr id="282219317" name=""/>
+                    <pic:cNvPr id="282219317" name="Image 1" descr="Une image contenant texte, ordinateur, capture d’écran, dessin humoristique&#10;&#10;Description générée automatiquement"/>
                     <pic:cNvPicPr/>
                   </pic:nvPicPr>
                   <pic:blipFill>
-                    <a:blip r:embed="rId12"/>
+                    <a:blip r:embed="rId12" cstate="print">
+                      <a:extLst>
+                        <a:ext uri="{28A0092B-C50C-407E-A947-70E740481C1C}">
+                          <a14:useLocalDpi xmlns:a14="http://schemas.microsoft.com/office/drawing/2010/main" val="0"/>
+                        </a:ext>
+                      </a:extLst>
+                    </a:blip>
                     <a:stretch>
                       <a:fillRect/>
                     </a:stretch>
@@ -2754,7 +2686,7 @@
                   <pic:spPr>
                     <a:xfrm>
                       <a:off x="0" y="0"/>
-                      <a:ext cx="5486400" cy="3078480"/>
+                      <a:ext cx="4602480" cy="2581910"/>
                     </a:xfrm>
                     <a:prstGeom prst="rect">
                       <a:avLst/>
@@ -2763,23 +2695,40 @@
                 </pic:pic>
               </a:graphicData>
             </a:graphic>
-          </wp:inline>
+            <wp14:sizeRelH relativeFrom="margin">
+              <wp14:pctWidth>0</wp14:pctWidth>
+            </wp14:sizeRelH>
+            <wp14:sizeRelV relativeFrom="margin">
+              <wp14:pctHeight>0</wp14:pctHeight>
+            </wp14:sizeRelV>
+          </wp:anchor>
         </w:drawing>
       </w:r>
-    </w:p>
-    <w:p>
-      <w:pPr>
-        <w:keepNext/>
-      </w:pPr>
       <w:r>
         <w:rPr>
           <w:noProof/>
         </w:rPr>
         <w:drawing>
-          <wp:inline distT="0" distB="0" distL="0" distR="0" wp14:anchorId="35A6CE71" wp14:editId="09029E80">
-            <wp:extent cx="5486400" cy="3073400"/>
-            <wp:effectExtent l="0" t="0" r="0" b="0"/>
-            <wp:docPr id="376881528" name="Image 1"/>
+          <wp:anchor distT="0" distB="0" distL="114300" distR="114300" simplePos="0" relativeHeight="251661312" behindDoc="1" locked="0" layoutInCell="1" allowOverlap="1" wp14:anchorId="280A9FED" wp14:editId="40F8737B">
+            <wp:simplePos x="0" y="0"/>
+            <wp:positionH relativeFrom="column">
+              <wp:posOffset>-137160</wp:posOffset>
+            </wp:positionH>
+            <wp:positionV relativeFrom="paragraph">
+              <wp:posOffset>2725420</wp:posOffset>
+            </wp:positionV>
+            <wp:extent cx="4686855" cy="2624667"/>
+            <wp:effectExtent l="0" t="0" r="0" b="4445"/>
+            <wp:wrapTight wrapText="bothSides">
+              <wp:wrapPolygon edited="0">
+                <wp:start x="0" y="0"/>
+                <wp:lineTo x="0" y="21480"/>
+                <wp:lineTo x="21512" y="21480"/>
+                <wp:lineTo x="21512" y="0"/>
+                <wp:lineTo x="0" y="0"/>
+              </wp:wrapPolygon>
+            </wp:wrapTight>
+            <wp:docPr id="376881528" name="Image 1" descr="Une image contenant texte, capture d’écran, conception&#10;&#10;Description générée automatiquement"/>
             <wp:cNvGraphicFramePr>
               <a:graphicFrameLocks xmlns:a="http://schemas.openxmlformats.org/drawingml/2006/main" noChangeAspect="1"/>
             </wp:cNvGraphicFramePr>
@@ -2787,11 +2736,17 @@
               <a:graphicData uri="http://schemas.openxmlformats.org/drawingml/2006/picture">
                 <pic:pic xmlns:pic="http://schemas.openxmlformats.org/drawingml/2006/picture">
                   <pic:nvPicPr>
-                    <pic:cNvPr id="376881528" name=""/>
+                    <pic:cNvPr id="376881528" name="Image 1" descr="Une image contenant texte, capture d’écran, conception&#10;&#10;Description générée automatiquement"/>
                     <pic:cNvPicPr/>
                   </pic:nvPicPr>
                   <pic:blipFill>
-                    <a:blip r:embed="rId13"/>
+                    <a:blip r:embed="rId13">
+                      <a:extLst>
+                        <a:ext uri="{28A0092B-C50C-407E-A947-70E740481C1C}">
+                          <a14:useLocalDpi xmlns:a14="http://schemas.microsoft.com/office/drawing/2010/main" val="0"/>
+                        </a:ext>
+                      </a:extLst>
+                    </a:blip>
                     <a:stretch>
                       <a:fillRect/>
                     </a:stretch>
@@ -2799,7 +2754,7 @@
                   <pic:spPr>
                     <a:xfrm>
                       <a:off x="0" y="0"/>
-                      <a:ext cx="5486400" cy="3073400"/>
+                      <a:ext cx="4686855" cy="2624667"/>
                     </a:xfrm>
                     <a:prstGeom prst="rect">
                       <a:avLst/>
@@ -2808,9 +2763,25 @@
                 </pic:pic>
               </a:graphicData>
             </a:graphic>
-          </wp:inline>
+            <wp14:sizeRelH relativeFrom="margin">
+              <wp14:pctWidth>0</wp14:pctWidth>
+            </wp14:sizeRelH>
+            <wp14:sizeRelV relativeFrom="margin">
+              <wp14:pctHeight>0</wp14:pctHeight>
+            </wp14:sizeRelV>
+          </wp:anchor>
         </w:drawing>
       </w:r>
+    </w:p>
+    <w:p>
+      <w:pPr>
+        <w:keepNext/>
+      </w:pPr>
+    </w:p>
+    <w:p>
+      <w:pPr>
+        <w:keepNext/>
+      </w:pPr>
     </w:p>
     <w:p>
       <w:pPr>
@@ -2820,9 +2791,8 @@
         <w:rPr>
           <w:noProof/>
         </w:rPr>
-        <w:lastRenderedPageBreak/>
         <w:drawing>
-          <wp:inline distT="0" distB="0" distL="0" distR="0" wp14:anchorId="45F2CEB1" wp14:editId="20A39A24">
+          <wp:inline distT="0" distB="0" distL="0" distR="0" wp14:anchorId="45F2CEB1" wp14:editId="253EB9A5">
             <wp:extent cx="5486400" cy="3068320"/>
             <wp:effectExtent l="0" t="0" r="0" b="0"/>
             <wp:docPr id="669752317" name="Image 1"/>
@@ -2866,11 +2836,26 @@
         <w:rPr>
           <w:noProof/>
         </w:rPr>
-        <w:lastRenderedPageBreak/>
         <w:drawing>
-          <wp:inline distT="0" distB="0" distL="0" distR="0" wp14:anchorId="5F13A9EA" wp14:editId="59BAA3F2">
-            <wp:extent cx="5486400" cy="6802120"/>
-            <wp:effectExtent l="0" t="0" r="0" b="0"/>
+          <wp:anchor distT="0" distB="0" distL="114300" distR="114300" simplePos="0" relativeHeight="251662336" behindDoc="1" locked="0" layoutInCell="1" allowOverlap="1" wp14:anchorId="5F13A9EA" wp14:editId="34F47E28">
+            <wp:simplePos x="0" y="0"/>
+            <wp:positionH relativeFrom="column">
+              <wp:posOffset>729615</wp:posOffset>
+            </wp:positionH>
+            <wp:positionV relativeFrom="paragraph">
+              <wp:posOffset>52070</wp:posOffset>
+            </wp:positionV>
+            <wp:extent cx="3707765" cy="4596765"/>
+            <wp:effectExtent l="0" t="0" r="6985" b="0"/>
+            <wp:wrapTight wrapText="bothSides">
+              <wp:wrapPolygon edited="0">
+                <wp:start x="0" y="0"/>
+                <wp:lineTo x="0" y="21484"/>
+                <wp:lineTo x="21530" y="21484"/>
+                <wp:lineTo x="21530" y="0"/>
+                <wp:lineTo x="0" y="0"/>
+              </wp:wrapPolygon>
+            </wp:wrapTight>
             <wp:docPr id="1201925643" name="Image 1"/>
             <wp:cNvGraphicFramePr>
               <a:graphicFrameLocks xmlns:a="http://schemas.openxmlformats.org/drawingml/2006/main" noChangeAspect="1"/>
@@ -2879,11 +2864,17 @@
               <a:graphicData uri="http://schemas.openxmlformats.org/drawingml/2006/picture">
                 <pic:pic xmlns:pic="http://schemas.openxmlformats.org/drawingml/2006/picture">
                   <pic:nvPicPr>
-                    <pic:cNvPr id="1201925643" name=""/>
+                    <pic:cNvPr id="1201925643" name="Image 1"/>
                     <pic:cNvPicPr/>
                   </pic:nvPicPr>
                   <pic:blipFill>
-                    <a:blip r:embed="rId15"/>
+                    <a:blip r:embed="rId15">
+                      <a:extLst>
+                        <a:ext uri="{28A0092B-C50C-407E-A947-70E740481C1C}">
+                          <a14:useLocalDpi xmlns:a14="http://schemas.microsoft.com/office/drawing/2010/main" val="0"/>
+                        </a:ext>
+                      </a:extLst>
+                    </a:blip>
                     <a:stretch>
                       <a:fillRect/>
                     </a:stretch>
@@ -2891,7 +2882,7 @@
                   <pic:spPr>
                     <a:xfrm>
                       <a:off x="0" y="0"/>
-                      <a:ext cx="5486400" cy="6802120"/>
+                      <a:ext cx="3707765" cy="4596765"/>
                     </a:xfrm>
                     <a:prstGeom prst="rect">
                       <a:avLst/>
@@ -2900,7 +2891,13 @@
                 </pic:pic>
               </a:graphicData>
             </a:graphic>
-          </wp:inline>
+            <wp14:sizeRelH relativeFrom="margin">
+              <wp14:pctWidth>0</wp14:pctWidth>
+            </wp14:sizeRelH>
+            <wp14:sizeRelV relativeFrom="margin">
+              <wp14:pctHeight>0</wp14:pctHeight>
+            </wp14:sizeRelV>
+          </wp:anchor>
         </w:drawing>
       </w:r>
     </w:p>
@@ -3179,18 +3176,6 @@
           <w:lang w:val="fr-CA"/>
         </w:rPr>
       </w:pPr>
-      <w:r>
-        <w:rPr>
-          <w:rStyle w:val="Appelnotedebasdep"/>
-        </w:rPr>
-        <w:footnoteRef/>
-      </w:r>
-      <w:r>
-        <w:t xml:space="preserve"> </w:t>
-      </w:r>
-      <w:r>
-        <w:t>https://bestofbusinessanalyst.fr/besoin-vs-exigence-ne-confondez-plus/</w:t>
-      </w:r>
     </w:p>
   </w:footnote>
 </w:footnotes>

</xml_diff>